<commit_message>
Remove Logo of Prior Sponsor
</commit_message>
<xml_diff>
--- a/2017-2003_Comparison/OWASP_Top_Ten_-_Comparison_of_2003,2004,2007,2010,2013_and_2017_Releases.docx
+++ b/2017-2003_Comparison/OWASP_Top_Ten_-_Comparison_of_2003,2004,2007,2010,2013_and_2017_Releases.docx
@@ -1,6 +1,6 @@
 
 <file path=word/document.xml><?xml version="1.0" encoding="utf-8"?>
-<w:document xmlns:wpc="http://schemas.microsoft.com/office/word/2010/wordprocessingCanvas" xmlns:cx="http://schemas.microsoft.com/office/drawing/2014/chartex" xmlns:cx1="http://schemas.microsoft.com/office/drawing/2015/9/8/chartex" xmlns:cx2="http://schemas.microsoft.com/office/drawing/2015/10/21/chartex" xmlns:cx3="http://schemas.microsoft.com/office/drawing/2016/5/9/chartex" xmlns:cx4="http://schemas.microsoft.com/office/drawing/2016/5/10/chartex" xmlns:cx5="http://schemas.microsoft.com/office/drawing/2016/5/11/chartex" xmlns:cx6="http://schemas.microsoft.com/office/drawing/2016/5/12/chartex" xmlns:cx7="http://schemas.microsoft.com/office/drawing/2016/5/13/chartex" xmlns:cx8="http://schemas.microsoft.com/office/drawing/2016/5/14/chartex" xmlns:mc="http://schemas.openxmlformats.org/markup-compatibility/2006" xmlns:aink="http://schemas.microsoft.com/office/drawing/2016/ink" xmlns:am3d="http://schemas.microsoft.com/office/drawing/2017/model3d" xmlns:o="urn:schemas-microsoft-com:office:office" xmlns:r="http://schemas.openxmlformats.org/officeDocument/2006/relationships" xmlns:m="http://schemas.openxmlformats.org/officeDocument/2006/math" xmlns:v="urn:schemas-microsoft-com:vml" xmlns:wp14="http://schemas.microsoft.com/office/word/2010/wordprocessingDrawing" xmlns:wp="http://schemas.openxmlformats.org/drawingml/2006/wordprocessingDrawing" xmlns:w10="urn:schemas-microsoft-com:office:word" xmlns:w="http://schemas.openxmlformats.org/wordprocessingml/2006/main" xmlns:w14="http://schemas.microsoft.com/office/word/2010/wordml" xmlns:w15="http://schemas.microsoft.com/office/word/2012/wordml" xmlns:w16cid="http://schemas.microsoft.com/office/word/2016/wordml/cid" xmlns:w16se="http://schemas.microsoft.com/office/word/2015/wordml/symex" xmlns:wpg="http://schemas.microsoft.com/office/word/2010/wordprocessingGroup" xmlns:wpi="http://schemas.microsoft.com/office/word/2010/wordprocessingInk" xmlns:wne="http://schemas.microsoft.com/office/word/2006/wordml" xmlns:wps="http://schemas.microsoft.com/office/word/2010/wordprocessingShape" mc:Ignorable="w14 w15 w16se w16cid wp14">
+<w:document xmlns:wpc="http://schemas.microsoft.com/office/word/2010/wordprocessingCanvas" xmlns:cx="http://schemas.microsoft.com/office/drawing/2014/chartex" xmlns:cx1="http://schemas.microsoft.com/office/drawing/2015/9/8/chartex" xmlns:cx2="http://schemas.microsoft.com/office/drawing/2015/10/21/chartex" xmlns:cx3="http://schemas.microsoft.com/office/drawing/2016/5/9/chartex" xmlns:cx4="http://schemas.microsoft.com/office/drawing/2016/5/10/chartex" xmlns:cx5="http://schemas.microsoft.com/office/drawing/2016/5/11/chartex" xmlns:cx6="http://schemas.microsoft.com/office/drawing/2016/5/12/chartex" xmlns:cx7="http://schemas.microsoft.com/office/drawing/2016/5/13/chartex" xmlns:cx8="http://schemas.microsoft.com/office/drawing/2016/5/14/chartex" xmlns:mc="http://schemas.openxmlformats.org/markup-compatibility/2006" xmlns:aink="http://schemas.microsoft.com/office/drawing/2016/ink" xmlns:am3d="http://schemas.microsoft.com/office/drawing/2017/model3d" xmlns:o="urn:schemas-microsoft-com:office:office" xmlns:r="http://schemas.openxmlformats.org/officeDocument/2006/relationships" xmlns:m="http://schemas.openxmlformats.org/officeDocument/2006/math" xmlns:v="urn:schemas-microsoft-com:vml" xmlns:wp14="http://schemas.microsoft.com/office/word/2010/wordprocessingDrawing" xmlns:wp="http://schemas.openxmlformats.org/drawingml/2006/wordprocessingDrawing" xmlns:w10="urn:schemas-microsoft-com:office:word" xmlns:w="http://schemas.openxmlformats.org/wordprocessingml/2006/main" xmlns:w14="http://schemas.microsoft.com/office/word/2010/wordml" xmlns:w15="http://schemas.microsoft.com/office/word/2012/wordml" xmlns:w16cex="http://schemas.microsoft.com/office/word/2018/wordml/cex" xmlns:w16cid="http://schemas.microsoft.com/office/word/2016/wordml/cid" xmlns:w16="http://schemas.microsoft.com/office/word/2018/wordml" xmlns:w16sdtdh="http://schemas.microsoft.com/office/word/2020/wordml/sdtdatahash" xmlns:w16se="http://schemas.microsoft.com/office/word/2015/wordml/symex" xmlns:wpg="http://schemas.microsoft.com/office/word/2010/wordprocessingGroup" xmlns:wpi="http://schemas.microsoft.com/office/word/2010/wordprocessingInk" xmlns:wne="http://schemas.microsoft.com/office/word/2006/wordml" xmlns:wps="http://schemas.microsoft.com/office/word/2010/wordprocessingShape" mc:Ignorable="w14 w15 w16se w16cid w16 w16cex w16sdtdh wp14">
   <w:body>
     <w:tbl>
       <w:tblPr>
@@ -5285,20 +5285,7 @@
                 <w:vertAlign w:val="superscript"/>
                 <w:lang w:val="en-US" w:eastAsia="en-AU"/>
               </w:rPr>
-              <w:t>[13</w:t>
-            </w:r>
-            <w:bookmarkStart w:id="0" w:name="_GoBack"/>
-            <w:bookmarkEnd w:id="0"/>
-            <w:r>
-              <w:rPr>
-                <w:rFonts w:ascii="Lucida Sans" w:eastAsia="ヒラギノ角ゴ Pro W3" w:hAnsi="Lucida Sans" w:cs="Times New Roman"/>
-                <w:color w:val="000000"/>
-                <w:szCs w:val="20"/>
-                <w:u w:color="000000"/>
-                <w:vertAlign w:val="superscript"/>
-                <w:lang w:val="en-US" w:eastAsia="en-AU"/>
-              </w:rPr>
-              <w:t>]</w:t>
+              <w:t>[13]</w:t>
             </w:r>
           </w:p>
         </w:tc>
@@ -9399,31 +9386,7 @@
                 <w:vertAlign w:val="superscript"/>
                 <w:lang w:val="en-US" w:eastAsia="en-AU"/>
               </w:rPr>
-              <w:t xml:space="preserve"> [</w:t>
-            </w:r>
-            <w:proofErr w:type="gramStart"/>
-            <w:r>
-              <w:rPr>
-                <w:rFonts w:ascii="Lucida Sans" w:eastAsia="ヒラギノ角ゴ Pro W3" w:hAnsi="Lucida Sans" w:cs="Times New Roman"/>
-                <w:color w:val="000000"/>
-                <w:szCs w:val="20"/>
-                <w:u w:color="000000"/>
-                <w:vertAlign w:val="superscript"/>
-                <w:lang w:val="en-US" w:eastAsia="en-AU"/>
-              </w:rPr>
-              <w:t>18][</w:t>
-            </w:r>
-            <w:proofErr w:type="gramEnd"/>
-            <w:r>
-              <w:rPr>
-                <w:rFonts w:ascii="Lucida Sans" w:eastAsia="ヒラギノ角ゴ Pro W3" w:hAnsi="Lucida Sans" w:cs="Times New Roman"/>
-                <w:color w:val="000000"/>
-                <w:szCs w:val="20"/>
-                <w:u w:color="000000"/>
-                <w:vertAlign w:val="superscript"/>
-                <w:lang w:val="en-US" w:eastAsia="en-AU"/>
-              </w:rPr>
-              <w:t>19]</w:t>
+              <w:t xml:space="preserve"> [18][19]</w:t>
             </w:r>
           </w:p>
         </w:tc>
@@ -11931,7 +11894,7 @@
 </file>
 
 <file path=word/endnotes.xml><?xml version="1.0" encoding="utf-8"?>
-<w:endnotes xmlns:wpc="http://schemas.microsoft.com/office/word/2010/wordprocessingCanvas" xmlns:cx="http://schemas.microsoft.com/office/drawing/2014/chartex" xmlns:cx1="http://schemas.microsoft.com/office/drawing/2015/9/8/chartex" xmlns:cx2="http://schemas.microsoft.com/office/drawing/2015/10/21/chartex" xmlns:cx3="http://schemas.microsoft.com/office/drawing/2016/5/9/chartex" xmlns:cx4="http://schemas.microsoft.com/office/drawing/2016/5/10/chartex" xmlns:cx5="http://schemas.microsoft.com/office/drawing/2016/5/11/chartex" xmlns:cx6="http://schemas.microsoft.com/office/drawing/2016/5/12/chartex" xmlns:cx7="http://schemas.microsoft.com/office/drawing/2016/5/13/chartex" xmlns:cx8="http://schemas.microsoft.com/office/drawing/2016/5/14/chartex" xmlns:mc="http://schemas.openxmlformats.org/markup-compatibility/2006" xmlns:aink="http://schemas.microsoft.com/office/drawing/2016/ink" xmlns:am3d="http://schemas.microsoft.com/office/drawing/2017/model3d" xmlns:o="urn:schemas-microsoft-com:office:office" xmlns:r="http://schemas.openxmlformats.org/officeDocument/2006/relationships" xmlns:m="http://schemas.openxmlformats.org/officeDocument/2006/math" xmlns:v="urn:schemas-microsoft-com:vml" xmlns:wp14="http://schemas.microsoft.com/office/word/2010/wordprocessingDrawing" xmlns:wp="http://schemas.openxmlformats.org/drawingml/2006/wordprocessingDrawing" xmlns:w10="urn:schemas-microsoft-com:office:word" xmlns:w="http://schemas.openxmlformats.org/wordprocessingml/2006/main" xmlns:w14="http://schemas.microsoft.com/office/word/2010/wordml" xmlns:w15="http://schemas.microsoft.com/office/word/2012/wordml" xmlns:w16cid="http://schemas.microsoft.com/office/word/2016/wordml/cid" xmlns:w16se="http://schemas.microsoft.com/office/word/2015/wordml/symex" xmlns:wpg="http://schemas.microsoft.com/office/word/2010/wordprocessingGroup" xmlns:wpi="http://schemas.microsoft.com/office/word/2010/wordprocessingInk" xmlns:wne="http://schemas.microsoft.com/office/word/2006/wordml" xmlns:wps="http://schemas.microsoft.com/office/word/2010/wordprocessingShape" mc:Ignorable="w14 w15 w16se w16cid wp14">
+<w:endnotes xmlns:wpc="http://schemas.microsoft.com/office/word/2010/wordprocessingCanvas" xmlns:cx="http://schemas.microsoft.com/office/drawing/2014/chartex" xmlns:cx1="http://schemas.microsoft.com/office/drawing/2015/9/8/chartex" xmlns:cx2="http://schemas.microsoft.com/office/drawing/2015/10/21/chartex" xmlns:cx3="http://schemas.microsoft.com/office/drawing/2016/5/9/chartex" xmlns:cx4="http://schemas.microsoft.com/office/drawing/2016/5/10/chartex" xmlns:cx5="http://schemas.microsoft.com/office/drawing/2016/5/11/chartex" xmlns:cx6="http://schemas.microsoft.com/office/drawing/2016/5/12/chartex" xmlns:cx7="http://schemas.microsoft.com/office/drawing/2016/5/13/chartex" xmlns:cx8="http://schemas.microsoft.com/office/drawing/2016/5/14/chartex" xmlns:mc="http://schemas.openxmlformats.org/markup-compatibility/2006" xmlns:aink="http://schemas.microsoft.com/office/drawing/2016/ink" xmlns:am3d="http://schemas.microsoft.com/office/drawing/2017/model3d" xmlns:o="urn:schemas-microsoft-com:office:office" xmlns:r="http://schemas.openxmlformats.org/officeDocument/2006/relationships" xmlns:m="http://schemas.openxmlformats.org/officeDocument/2006/math" xmlns:v="urn:schemas-microsoft-com:vml" xmlns:wp14="http://schemas.microsoft.com/office/word/2010/wordprocessingDrawing" xmlns:wp="http://schemas.openxmlformats.org/drawingml/2006/wordprocessingDrawing" xmlns:w10="urn:schemas-microsoft-com:office:word" xmlns:w="http://schemas.openxmlformats.org/wordprocessingml/2006/main" xmlns:w14="http://schemas.microsoft.com/office/word/2010/wordml" xmlns:w15="http://schemas.microsoft.com/office/word/2012/wordml" xmlns:w16cex="http://schemas.microsoft.com/office/word/2018/wordml/cex" xmlns:w16cid="http://schemas.microsoft.com/office/word/2016/wordml/cid" xmlns:w16="http://schemas.microsoft.com/office/word/2018/wordml" xmlns:w16sdtdh="http://schemas.microsoft.com/office/word/2020/wordml/sdtdatahash" xmlns:w16se="http://schemas.microsoft.com/office/word/2015/wordml/symex" xmlns:wpg="http://schemas.microsoft.com/office/word/2010/wordprocessingGroup" xmlns:wpi="http://schemas.microsoft.com/office/word/2010/wordprocessingInk" xmlns:wne="http://schemas.microsoft.com/office/word/2006/wordml" xmlns:wps="http://schemas.microsoft.com/office/word/2010/wordprocessingShape" mc:Ignorable="w14 w15 w16se w16cid w16 w16cex w16sdtdh wp14">
   <w:endnote w:type="separator" w:id="-1">
     <w:p>
       <w:pPr>
@@ -11956,7 +11919,7 @@
 </file>
 
 <file path=word/footer1.xml><?xml version="1.0" encoding="utf-8"?>
-<w:ftr xmlns:wpc="http://schemas.microsoft.com/office/word/2010/wordprocessingCanvas" xmlns:cx="http://schemas.microsoft.com/office/drawing/2014/chartex" xmlns:cx1="http://schemas.microsoft.com/office/drawing/2015/9/8/chartex" xmlns:cx2="http://schemas.microsoft.com/office/drawing/2015/10/21/chartex" xmlns:cx3="http://schemas.microsoft.com/office/drawing/2016/5/9/chartex" xmlns:cx4="http://schemas.microsoft.com/office/drawing/2016/5/10/chartex" xmlns:cx5="http://schemas.microsoft.com/office/drawing/2016/5/11/chartex" xmlns:cx6="http://schemas.microsoft.com/office/drawing/2016/5/12/chartex" xmlns:cx7="http://schemas.microsoft.com/office/drawing/2016/5/13/chartex" xmlns:cx8="http://schemas.microsoft.com/office/drawing/2016/5/14/chartex" xmlns:mc="http://schemas.openxmlformats.org/markup-compatibility/2006" xmlns:aink="http://schemas.microsoft.com/office/drawing/2016/ink" xmlns:am3d="http://schemas.microsoft.com/office/drawing/2017/model3d" xmlns:o="urn:schemas-microsoft-com:office:office" xmlns:r="http://schemas.openxmlformats.org/officeDocument/2006/relationships" xmlns:m="http://schemas.openxmlformats.org/officeDocument/2006/math" xmlns:v="urn:schemas-microsoft-com:vml" xmlns:wp14="http://schemas.microsoft.com/office/word/2010/wordprocessingDrawing" xmlns:wp="http://schemas.openxmlformats.org/drawingml/2006/wordprocessingDrawing" xmlns:w10="urn:schemas-microsoft-com:office:word" xmlns:w="http://schemas.openxmlformats.org/wordprocessingml/2006/main" xmlns:w14="http://schemas.microsoft.com/office/word/2010/wordml" xmlns:w15="http://schemas.microsoft.com/office/word/2012/wordml" xmlns:w16cid="http://schemas.microsoft.com/office/word/2016/wordml/cid" xmlns:w16se="http://schemas.microsoft.com/office/word/2015/wordml/symex" xmlns:wpg="http://schemas.microsoft.com/office/word/2010/wordprocessingGroup" xmlns:wpi="http://schemas.microsoft.com/office/word/2010/wordprocessingInk" xmlns:wne="http://schemas.microsoft.com/office/word/2006/wordml" xmlns:wps="http://schemas.microsoft.com/office/word/2010/wordprocessingShape" mc:Ignorable="w14 w15 w16se w16cid wp14">
+<w:ftr xmlns:wpc="http://schemas.microsoft.com/office/word/2010/wordprocessingCanvas" xmlns:cx="http://schemas.microsoft.com/office/drawing/2014/chartex" xmlns:cx1="http://schemas.microsoft.com/office/drawing/2015/9/8/chartex" xmlns:cx2="http://schemas.microsoft.com/office/drawing/2015/10/21/chartex" xmlns:cx3="http://schemas.microsoft.com/office/drawing/2016/5/9/chartex" xmlns:cx4="http://schemas.microsoft.com/office/drawing/2016/5/10/chartex" xmlns:cx5="http://schemas.microsoft.com/office/drawing/2016/5/11/chartex" xmlns:cx6="http://schemas.microsoft.com/office/drawing/2016/5/12/chartex" xmlns:cx7="http://schemas.microsoft.com/office/drawing/2016/5/13/chartex" xmlns:cx8="http://schemas.microsoft.com/office/drawing/2016/5/14/chartex" xmlns:mc="http://schemas.openxmlformats.org/markup-compatibility/2006" xmlns:aink="http://schemas.microsoft.com/office/drawing/2016/ink" xmlns:am3d="http://schemas.microsoft.com/office/drawing/2017/model3d" xmlns:o="urn:schemas-microsoft-com:office:office" xmlns:r="http://schemas.openxmlformats.org/officeDocument/2006/relationships" xmlns:m="http://schemas.openxmlformats.org/officeDocument/2006/math" xmlns:v="urn:schemas-microsoft-com:vml" xmlns:wp14="http://schemas.microsoft.com/office/word/2010/wordprocessingDrawing" xmlns:wp="http://schemas.openxmlformats.org/drawingml/2006/wordprocessingDrawing" xmlns:w10="urn:schemas-microsoft-com:office:word" xmlns:w="http://schemas.openxmlformats.org/wordprocessingml/2006/main" xmlns:w14="http://schemas.microsoft.com/office/word/2010/wordml" xmlns:w15="http://schemas.microsoft.com/office/word/2012/wordml" xmlns:w16cex="http://schemas.microsoft.com/office/word/2018/wordml/cex" xmlns:w16cid="http://schemas.microsoft.com/office/word/2016/wordml/cid" xmlns:w16="http://schemas.microsoft.com/office/word/2018/wordml" xmlns:w16sdtdh="http://schemas.microsoft.com/office/word/2020/wordml/sdtdatahash" xmlns:w16se="http://schemas.microsoft.com/office/word/2015/wordml/symex" xmlns:wpg="http://schemas.microsoft.com/office/word/2010/wordprocessingGroup" xmlns:wpi="http://schemas.microsoft.com/office/word/2010/wordprocessingInk" xmlns:wne="http://schemas.microsoft.com/office/word/2006/wordml" xmlns:wps="http://schemas.microsoft.com/office/word/2010/wordprocessingShape" mc:Ignorable="w14 w15 w16se w16cid w16 w16cex w16sdtdh wp14">
   <w:p>
     <w:pPr>
       <w:pStyle w:val="Footer"/>
@@ -12040,7 +12003,7 @@
 </file>
 
 <file path=word/footnotes.xml><?xml version="1.0" encoding="utf-8"?>
-<w:footnotes xmlns:wpc="http://schemas.microsoft.com/office/word/2010/wordprocessingCanvas" xmlns:cx="http://schemas.microsoft.com/office/drawing/2014/chartex" xmlns:cx1="http://schemas.microsoft.com/office/drawing/2015/9/8/chartex" xmlns:cx2="http://schemas.microsoft.com/office/drawing/2015/10/21/chartex" xmlns:cx3="http://schemas.microsoft.com/office/drawing/2016/5/9/chartex" xmlns:cx4="http://schemas.microsoft.com/office/drawing/2016/5/10/chartex" xmlns:cx5="http://schemas.microsoft.com/office/drawing/2016/5/11/chartex" xmlns:cx6="http://schemas.microsoft.com/office/drawing/2016/5/12/chartex" xmlns:cx7="http://schemas.microsoft.com/office/drawing/2016/5/13/chartex" xmlns:cx8="http://schemas.microsoft.com/office/drawing/2016/5/14/chartex" xmlns:mc="http://schemas.openxmlformats.org/markup-compatibility/2006" xmlns:aink="http://schemas.microsoft.com/office/drawing/2016/ink" xmlns:am3d="http://schemas.microsoft.com/office/drawing/2017/model3d" xmlns:o="urn:schemas-microsoft-com:office:office" xmlns:r="http://schemas.openxmlformats.org/officeDocument/2006/relationships" xmlns:m="http://schemas.openxmlformats.org/officeDocument/2006/math" xmlns:v="urn:schemas-microsoft-com:vml" xmlns:wp14="http://schemas.microsoft.com/office/word/2010/wordprocessingDrawing" xmlns:wp="http://schemas.openxmlformats.org/drawingml/2006/wordprocessingDrawing" xmlns:w10="urn:schemas-microsoft-com:office:word" xmlns:w="http://schemas.openxmlformats.org/wordprocessingml/2006/main" xmlns:w14="http://schemas.microsoft.com/office/word/2010/wordml" xmlns:w15="http://schemas.microsoft.com/office/word/2012/wordml" xmlns:w16cid="http://schemas.microsoft.com/office/word/2016/wordml/cid" xmlns:w16se="http://schemas.microsoft.com/office/word/2015/wordml/symex" xmlns:wpg="http://schemas.microsoft.com/office/word/2010/wordprocessingGroup" xmlns:wpi="http://schemas.microsoft.com/office/word/2010/wordprocessingInk" xmlns:wne="http://schemas.microsoft.com/office/word/2006/wordml" xmlns:wps="http://schemas.microsoft.com/office/word/2010/wordprocessingShape" mc:Ignorable="w14 w15 w16se w16cid wp14">
+<w:footnotes xmlns:wpc="http://schemas.microsoft.com/office/word/2010/wordprocessingCanvas" xmlns:cx="http://schemas.microsoft.com/office/drawing/2014/chartex" xmlns:cx1="http://schemas.microsoft.com/office/drawing/2015/9/8/chartex" xmlns:cx2="http://schemas.microsoft.com/office/drawing/2015/10/21/chartex" xmlns:cx3="http://schemas.microsoft.com/office/drawing/2016/5/9/chartex" xmlns:cx4="http://schemas.microsoft.com/office/drawing/2016/5/10/chartex" xmlns:cx5="http://schemas.microsoft.com/office/drawing/2016/5/11/chartex" xmlns:cx6="http://schemas.microsoft.com/office/drawing/2016/5/12/chartex" xmlns:cx7="http://schemas.microsoft.com/office/drawing/2016/5/13/chartex" xmlns:cx8="http://schemas.microsoft.com/office/drawing/2016/5/14/chartex" xmlns:mc="http://schemas.openxmlformats.org/markup-compatibility/2006" xmlns:aink="http://schemas.microsoft.com/office/drawing/2016/ink" xmlns:am3d="http://schemas.microsoft.com/office/drawing/2017/model3d" xmlns:o="urn:schemas-microsoft-com:office:office" xmlns:r="http://schemas.openxmlformats.org/officeDocument/2006/relationships" xmlns:m="http://schemas.openxmlformats.org/officeDocument/2006/math" xmlns:v="urn:schemas-microsoft-com:vml" xmlns:wp14="http://schemas.microsoft.com/office/word/2010/wordprocessingDrawing" xmlns:wp="http://schemas.openxmlformats.org/drawingml/2006/wordprocessingDrawing" xmlns:w10="urn:schemas-microsoft-com:office:word" xmlns:w="http://schemas.openxmlformats.org/wordprocessingml/2006/main" xmlns:w14="http://schemas.microsoft.com/office/word/2010/wordml" xmlns:w15="http://schemas.microsoft.com/office/word/2012/wordml" xmlns:w16cex="http://schemas.microsoft.com/office/word/2018/wordml/cex" xmlns:w16cid="http://schemas.microsoft.com/office/word/2016/wordml/cid" xmlns:w16="http://schemas.microsoft.com/office/word/2018/wordml" xmlns:w16sdtdh="http://schemas.microsoft.com/office/word/2020/wordml/sdtdatahash" xmlns:w16se="http://schemas.microsoft.com/office/word/2015/wordml/symex" xmlns:wpg="http://schemas.microsoft.com/office/word/2010/wordprocessingGroup" xmlns:wpi="http://schemas.microsoft.com/office/word/2010/wordprocessingInk" xmlns:wne="http://schemas.microsoft.com/office/word/2006/wordml" xmlns:wps="http://schemas.microsoft.com/office/word/2010/wordprocessingShape" mc:Ignorable="w14 w15 w16se w16cid w16 w16cex w16sdtdh wp14">
   <w:footnote w:type="separator" w:id="-1">
     <w:p>
       <w:pPr>
@@ -12065,7 +12028,7 @@
 </file>
 
 <file path=word/header1.xml><?xml version="1.0" encoding="utf-8"?>
-<w:hdr xmlns:wpc="http://schemas.microsoft.com/office/word/2010/wordprocessingCanvas" xmlns:cx="http://schemas.microsoft.com/office/drawing/2014/chartex" xmlns:cx1="http://schemas.microsoft.com/office/drawing/2015/9/8/chartex" xmlns:cx2="http://schemas.microsoft.com/office/drawing/2015/10/21/chartex" xmlns:cx3="http://schemas.microsoft.com/office/drawing/2016/5/9/chartex" xmlns:cx4="http://schemas.microsoft.com/office/drawing/2016/5/10/chartex" xmlns:cx5="http://schemas.microsoft.com/office/drawing/2016/5/11/chartex" xmlns:cx6="http://schemas.microsoft.com/office/drawing/2016/5/12/chartex" xmlns:cx7="http://schemas.microsoft.com/office/drawing/2016/5/13/chartex" xmlns:cx8="http://schemas.microsoft.com/office/drawing/2016/5/14/chartex" xmlns:mc="http://schemas.openxmlformats.org/markup-compatibility/2006" xmlns:aink="http://schemas.microsoft.com/office/drawing/2016/ink" xmlns:am3d="http://schemas.microsoft.com/office/drawing/2017/model3d" xmlns:o="urn:schemas-microsoft-com:office:office" xmlns:r="http://schemas.openxmlformats.org/officeDocument/2006/relationships" xmlns:m="http://schemas.openxmlformats.org/officeDocument/2006/math" xmlns:v="urn:schemas-microsoft-com:vml" xmlns:wp14="http://schemas.microsoft.com/office/word/2010/wordprocessingDrawing" xmlns:wp="http://schemas.openxmlformats.org/drawingml/2006/wordprocessingDrawing" xmlns:w10="urn:schemas-microsoft-com:office:word" xmlns:w="http://schemas.openxmlformats.org/wordprocessingml/2006/main" xmlns:w14="http://schemas.microsoft.com/office/word/2010/wordml" xmlns:w15="http://schemas.microsoft.com/office/word/2012/wordml" xmlns:w16cid="http://schemas.microsoft.com/office/word/2016/wordml/cid" xmlns:w16se="http://schemas.microsoft.com/office/word/2015/wordml/symex" xmlns:wpg="http://schemas.microsoft.com/office/word/2010/wordprocessingGroup" xmlns:wpi="http://schemas.microsoft.com/office/word/2010/wordprocessingInk" xmlns:wne="http://schemas.microsoft.com/office/word/2006/wordml" xmlns:wps="http://schemas.microsoft.com/office/word/2010/wordprocessingShape" mc:Ignorable="w14 w15 w16se w16cid wp14">
+<w:hdr xmlns:wpc="http://schemas.microsoft.com/office/word/2010/wordprocessingCanvas" xmlns:cx="http://schemas.microsoft.com/office/drawing/2014/chartex" xmlns:cx1="http://schemas.microsoft.com/office/drawing/2015/9/8/chartex" xmlns:cx2="http://schemas.microsoft.com/office/drawing/2015/10/21/chartex" xmlns:cx3="http://schemas.microsoft.com/office/drawing/2016/5/9/chartex" xmlns:cx4="http://schemas.microsoft.com/office/drawing/2016/5/10/chartex" xmlns:cx5="http://schemas.microsoft.com/office/drawing/2016/5/11/chartex" xmlns:cx6="http://schemas.microsoft.com/office/drawing/2016/5/12/chartex" xmlns:cx7="http://schemas.microsoft.com/office/drawing/2016/5/13/chartex" xmlns:cx8="http://schemas.microsoft.com/office/drawing/2016/5/14/chartex" xmlns:mc="http://schemas.openxmlformats.org/markup-compatibility/2006" xmlns:aink="http://schemas.microsoft.com/office/drawing/2016/ink" xmlns:am3d="http://schemas.microsoft.com/office/drawing/2017/model3d" xmlns:o="urn:schemas-microsoft-com:office:office" xmlns:r="http://schemas.openxmlformats.org/officeDocument/2006/relationships" xmlns:m="http://schemas.openxmlformats.org/officeDocument/2006/math" xmlns:v="urn:schemas-microsoft-com:vml" xmlns:wp14="http://schemas.microsoft.com/office/word/2010/wordprocessingDrawing" xmlns:wp="http://schemas.openxmlformats.org/drawingml/2006/wordprocessingDrawing" xmlns:w10="urn:schemas-microsoft-com:office:word" xmlns:w="http://schemas.openxmlformats.org/wordprocessingml/2006/main" xmlns:w14="http://schemas.microsoft.com/office/word/2010/wordml" xmlns:w15="http://schemas.microsoft.com/office/word/2012/wordml" xmlns:w16cex="http://schemas.microsoft.com/office/word/2018/wordml/cex" xmlns:w16cid="http://schemas.microsoft.com/office/word/2016/wordml/cid" xmlns:w16="http://schemas.microsoft.com/office/word/2018/wordml" xmlns:w16sdtdh="http://schemas.microsoft.com/office/word/2020/wordml/sdtdatahash" xmlns:w16se="http://schemas.microsoft.com/office/word/2015/wordml/symex" xmlns:wpg="http://schemas.microsoft.com/office/word/2010/wordprocessingGroup" xmlns:wpi="http://schemas.microsoft.com/office/word/2010/wordprocessingInk" xmlns:wne="http://schemas.microsoft.com/office/word/2006/wordml" xmlns:wps="http://schemas.microsoft.com/office/word/2010/wordprocessingShape" mc:Ignorable="w14 w15 w16se w16cid w16 w16cex w16sdtdh wp14">
   <w:p>
     <w:pPr>
       <w:pStyle w:val="Header"/>
@@ -12075,69 +12038,6 @@
         <w:lang w:val="en-US"/>
       </w:rPr>
     </w:pPr>
-    <w:r>
-      <w:rPr>
-        <w:noProof/>
-      </w:rPr>
-      <w:drawing>
-        <wp:anchor distT="0" distB="0" distL="114300" distR="114300" simplePos="0" relativeHeight="251659264" behindDoc="0" locked="0" layoutInCell="1" allowOverlap="1" wp14:anchorId="418D746A" wp14:editId="7B9E225F">
-          <wp:simplePos x="0" y="0"/>
-          <wp:positionH relativeFrom="margin">
-            <wp:align>right</wp:align>
-          </wp:positionH>
-          <wp:positionV relativeFrom="paragraph">
-            <wp:posOffset>-290195</wp:posOffset>
-          </wp:positionV>
-          <wp:extent cx="2139315" cy="557357"/>
-          <wp:effectExtent l="0" t="0" r="0" b="0"/>
-          <wp:wrapNone/>
-          <wp:docPr id="8" name="Picture 7"/>
-          <wp:cNvGraphicFramePr>
-            <a:graphicFrameLocks xmlns:a="http://schemas.openxmlformats.org/drawingml/2006/main" noChangeAspect="1"/>
-          </wp:cNvGraphicFramePr>
-          <a:graphic xmlns:a="http://schemas.openxmlformats.org/drawingml/2006/main">
-            <a:graphicData uri="http://schemas.openxmlformats.org/drawingml/2006/picture">
-              <pic:pic xmlns:pic="http://schemas.openxmlformats.org/drawingml/2006/picture">
-                <pic:nvPicPr>
-                  <pic:cNvPr id="8" name="Picture 7"/>
-                  <pic:cNvPicPr>
-                    <a:picLocks noChangeAspect="1"/>
-                  </pic:cNvPicPr>
-                </pic:nvPicPr>
-                <pic:blipFill rotWithShape="1">
-                  <a:blip r:embed="rId1" cstate="print">
-                    <a:extLst>
-                      <a:ext uri="{28A0092B-C50C-407E-A947-70E740481C1C}">
-                        <a14:useLocalDpi xmlns:a14="http://schemas.microsoft.com/office/drawing/2010/main" val="0"/>
-                      </a:ext>
-                    </a:extLst>
-                  </a:blip>
-                  <a:srcRect l="3854" t="28693" r="4258" b="17647"/>
-                  <a:stretch/>
-                </pic:blipFill>
-                <pic:spPr bwMode="auto">
-                  <a:xfrm>
-                    <a:off x="0" y="0"/>
-                    <a:ext cx="2139315" cy="557357"/>
-                  </a:xfrm>
-                  <a:prstGeom prst="rect">
-                    <a:avLst/>
-                  </a:prstGeom>
-                  <a:ln>
-                    <a:noFill/>
-                  </a:ln>
-                  <a:extLst>
-                    <a:ext uri="{53640926-AAD7-44d8-BBD7-CCE9431645EC}">
-                      <a14:shadowObscured xmlns:a14="http://schemas.microsoft.com/office/drawing/2010/main" xmlns:w="http://schemas.openxmlformats.org/wordprocessingml/2006/main" xmlns:w10="urn:schemas-microsoft-com:office:word" xmlns:v="urn:schemas-microsoft-com:vml" xmlns:o="urn:schemas-microsoft-com:office:office" xmlns:mv="urn:schemas-microsoft-com:mac:vml" xmlns:mo="http://schemas.microsoft.com/office/mac/office/2008/main" xmlns=""/>
-                    </a:ext>
-                  </a:extLst>
-                </pic:spPr>
-              </pic:pic>
-            </a:graphicData>
-          </a:graphic>
-        </wp:anchor>
-      </w:drawing>
-    </w:r>
   </w:p>
   <w:p>
     <w:pPr>
@@ -12148,7 +12048,7 @@
 </file>
 
 <file path=word/styles.xml><?xml version="1.0" encoding="utf-8"?>
-<w:styles xmlns:mc="http://schemas.openxmlformats.org/markup-compatibility/2006" xmlns:r="http://schemas.openxmlformats.org/officeDocument/2006/relationships" xmlns:w="http://schemas.openxmlformats.org/wordprocessingml/2006/main" xmlns:w14="http://schemas.microsoft.com/office/word/2010/wordml" xmlns:w15="http://schemas.microsoft.com/office/word/2012/wordml" xmlns:w16cid="http://schemas.microsoft.com/office/word/2016/wordml/cid" xmlns:w16se="http://schemas.microsoft.com/office/word/2015/wordml/symex" mc:Ignorable="w14 w15 w16se w16cid">
+<w:styles xmlns:mc="http://schemas.openxmlformats.org/markup-compatibility/2006" xmlns:r="http://schemas.openxmlformats.org/officeDocument/2006/relationships" xmlns:w="http://schemas.openxmlformats.org/wordprocessingml/2006/main" xmlns:w14="http://schemas.microsoft.com/office/word/2010/wordml" xmlns:w15="http://schemas.microsoft.com/office/word/2012/wordml" xmlns:w16cex="http://schemas.microsoft.com/office/word/2018/wordml/cex" xmlns:w16cid="http://schemas.microsoft.com/office/word/2016/wordml/cid" xmlns:w16="http://schemas.microsoft.com/office/word/2018/wordml" xmlns:w16sdtdh="http://schemas.microsoft.com/office/word/2020/wordml/sdtdatahash" xmlns:w16se="http://schemas.microsoft.com/office/word/2015/wordml/symex" mc:Ignorable="w14 w15 w16se w16cid w16 w16cex w16sdtdh">
   <w:docDefaults>
     <w:rPrDefault>
       <w:rPr>
@@ -12164,7 +12064,7 @@
       </w:pPr>
     </w:pPrDefault>
   </w:docDefaults>
-  <w:latentStyles w:defLockedState="0" w:defUIPriority="99" w:defSemiHidden="0" w:defUnhideWhenUsed="0" w:defQFormat="0" w:count="375">
+  <w:latentStyles w:defLockedState="0" w:defUIPriority="99" w:defSemiHidden="0" w:defUnhideWhenUsed="0" w:defQFormat="0" w:count="376">
     <w:lsdException w:name="Normal" w:uiPriority="0" w:qFormat="1"/>
     <w:lsdException w:name="heading 1" w:uiPriority="9" w:qFormat="1"/>
     <w:lsdException w:name="heading 2" w:semiHidden="1" w:uiPriority="9" w:unhideWhenUsed="1" w:qFormat="1"/>
@@ -12270,7 +12170,6 @@
     <w:lsdException w:name="HTML Sample" w:semiHidden="1" w:unhideWhenUsed="1"/>
     <w:lsdException w:name="HTML Typewriter" w:semiHidden="1" w:unhideWhenUsed="1"/>
     <w:lsdException w:name="HTML Variable" w:semiHidden="1" w:unhideWhenUsed="1"/>
-    <w:lsdException w:name="Normal Table" w:semiHidden="1" w:unhideWhenUsed="1"/>
     <w:lsdException w:name="annotation subject" w:semiHidden="1" w:unhideWhenUsed="1"/>
     <w:lsdException w:name="No List" w:semiHidden="1" w:unhideWhenUsed="1"/>
     <w:lsdException w:name="Outline List 1" w:semiHidden="1" w:unhideWhenUsed="1"/>
@@ -12317,10 +12216,8 @@
     <w:lsdException w:name="Table Subtle 2" w:semiHidden="1" w:unhideWhenUsed="1"/>
     <w:lsdException w:name="Table Web 1" w:semiHidden="1" w:unhideWhenUsed="1"/>
     <w:lsdException w:name="Table Web 2" w:semiHidden="1" w:unhideWhenUsed="1"/>
-    <w:lsdException w:name="Table Web 3" w:semiHidden="1" w:unhideWhenUsed="1"/>
     <w:lsdException w:name="Balloon Text" w:semiHidden="1" w:unhideWhenUsed="1"/>
     <w:lsdException w:name="Table Grid" w:uiPriority="39"/>
-    <w:lsdException w:name="Table Theme" w:semiHidden="1" w:unhideWhenUsed="1"/>
     <w:lsdException w:name="Placeholder Text" w:semiHidden="1"/>
     <w:lsdException w:name="No Spacing" w:uiPriority="1" w:qFormat="1"/>
     <w:lsdException w:name="Light Shading" w:uiPriority="60"/>
@@ -12540,6 +12437,7 @@
     <w:lsdException w:name="Smart Hyperlink" w:semiHidden="1" w:unhideWhenUsed="1"/>
     <w:lsdException w:name="Hashtag" w:semiHidden="1" w:unhideWhenUsed="1"/>
     <w:lsdException w:name="Unresolved Mention" w:semiHidden="1" w:unhideWhenUsed="1"/>
+    <w:lsdException w:name="Smart Link" w:semiHidden="1" w:unhideWhenUsed="1"/>
   </w:latentStyles>
   <w:style w:type="paragraph" w:default="1" w:styleId="Normal">
     <w:name w:val="Normal"/>

</xml_diff>

<commit_message>
Remove 2017 RC1 Column
Rename "2017 RC2" to "2017"
Resize all other columns including 2017.
</commit_message>
<xml_diff>
--- a/2017-2003_Comparison/OWASP_Top_Ten_-_Comparison_of_2003,2004,2007,2010,2013_and_2017_Releases.docx
+++ b/2017-2003_Comparison/OWASP_Top_Ten_-_Comparison_of_2003,2004,2007,2010,2013_and_2017_Releases.docx
@@ -4,7 +4,7 @@
   <w:body>
     <w:tbl>
       <w:tblPr>
-        <w:tblW w:w="5000" w:type="pct"/>
+        <w:tblW w:w="3911" w:type="pct"/>
         <w:jc w:val="center"/>
         <w:tblBorders>
           <w:top w:val="single" w:sz="4" w:space="0" w:color="auto"/>
@@ -18,14 +18,13 @@
         <w:tblLook w:val="0000" w:firstRow="0" w:lastRow="0" w:firstColumn="0" w:lastColumn="0" w:noHBand="0" w:noVBand="0"/>
       </w:tblPr>
       <w:tblGrid>
-        <w:gridCol w:w="5670"/>
-        <w:gridCol w:w="1183"/>
-        <w:gridCol w:w="1183"/>
-        <w:gridCol w:w="1183"/>
-        <w:gridCol w:w="1183"/>
-        <w:gridCol w:w="1183"/>
-        <w:gridCol w:w="1183"/>
-        <w:gridCol w:w="1180"/>
+        <w:gridCol w:w="5887"/>
+        <w:gridCol w:w="849"/>
+        <w:gridCol w:w="786"/>
+        <w:gridCol w:w="790"/>
+        <w:gridCol w:w="696"/>
+        <w:gridCol w:w="1121"/>
+        <w:gridCol w:w="781"/>
       </w:tblGrid>
       <w:tr>
         <w:trPr>
@@ -35,7 +34,7 @@
         </w:trPr>
         <w:tc>
           <w:tcPr>
-            <w:tcW w:w="2033" w:type="pct"/>
+            <w:tcW w:w="2704" w:type="pct"/>
             <w:shd w:val="clear" w:color="auto" w:fill="7F7F7F" w:themeFill="text1" w:themeFillTint="80"/>
             <w:vAlign w:val="center"/>
           </w:tcPr>
@@ -92,7 +91,7 @@
         </w:tc>
         <w:tc>
           <w:tcPr>
-            <w:tcW w:w="424" w:type="pct"/>
+            <w:tcW w:w="396" w:type="pct"/>
             <w:shd w:val="clear" w:color="auto" w:fill="7F7F7F" w:themeFill="text1" w:themeFillTint="80"/>
             <w:tcMar>
               <w:top w:w="0" w:type="dxa"/>
@@ -155,7 +154,7 @@
         </w:tc>
         <w:tc>
           <w:tcPr>
-            <w:tcW w:w="424" w:type="pct"/>
+            <w:tcW w:w="360" w:type="pct"/>
             <w:shd w:val="clear" w:color="auto" w:fill="7F7F7F" w:themeFill="text1" w:themeFillTint="80"/>
             <w:tcMar>
               <w:top w:w="0" w:type="dxa"/>
@@ -218,7 +217,7 @@
         </w:tc>
         <w:tc>
           <w:tcPr>
-            <w:tcW w:w="424" w:type="pct"/>
+            <w:tcW w:w="369" w:type="pct"/>
             <w:shd w:val="clear" w:color="auto" w:fill="7F7F7F" w:themeFill="text1" w:themeFillTint="80"/>
             <w:tcMar>
               <w:top w:w="0" w:type="dxa"/>
@@ -278,7 +277,7 @@
         </w:tc>
         <w:tc>
           <w:tcPr>
-            <w:tcW w:w="424" w:type="pct"/>
+            <w:tcW w:w="326" w:type="pct"/>
             <w:shd w:val="clear" w:color="auto" w:fill="7F7F7F" w:themeFill="text1" w:themeFillTint="80"/>
             <w:tcMar>
               <w:top w:w="0" w:type="dxa"/>
@@ -340,7 +339,7 @@
         </w:tc>
         <w:tc>
           <w:tcPr>
-            <w:tcW w:w="424" w:type="pct"/>
+            <w:tcW w:w="520" w:type="pct"/>
             <w:shd w:val="clear" w:color="auto" w:fill="7F7F7F" w:themeFill="text1" w:themeFillTint="80"/>
             <w:vAlign w:val="center"/>
           </w:tcPr>
@@ -396,8 +395,9 @@
         </w:tc>
         <w:tc>
           <w:tcPr>
-            <w:tcW w:w="424" w:type="pct"/>
+            <w:tcW w:w="324" w:type="pct"/>
             <w:shd w:val="clear" w:color="auto" w:fill="7F7F7F" w:themeFill="text1" w:themeFillTint="80"/>
+            <w:vAlign w:val="center"/>
           </w:tcPr>
           <w:p>
             <w:pPr>
@@ -445,161 +445,16 @@
                 <w:u w:color="FFFFFF"/>
                 <w:lang w:val="en-US" w:eastAsia="en-AU"/>
               </w:rPr>
-              <w:t>2017</w:t>
-            </w:r>
-          </w:p>
-          <w:p>
-            <w:pPr>
-              <w:keepLines/>
-              <w:tabs>
-                <w:tab w:val="left" w:pos="-31680"/>
-                <w:tab w:val="left" w:pos="-30976"/>
-                <w:tab w:val="left" w:pos="1440"/>
-                <w:tab w:val="left" w:pos="2880"/>
-                <w:tab w:val="left" w:pos="4320"/>
-                <w:tab w:val="left" w:pos="5760"/>
-                <w:tab w:val="left" w:pos="7200"/>
-                <w:tab w:val="left" w:pos="8640"/>
-                <w:tab w:val="left" w:pos="10080"/>
-                <w:tab w:val="left" w:pos="11520"/>
-                <w:tab w:val="left" w:pos="12960"/>
-                <w:tab w:val="left" w:pos="14400"/>
-                <w:tab w:val="left" w:pos="15840"/>
-                <w:tab w:val="left" w:pos="17280"/>
-                <w:tab w:val="left" w:pos="18720"/>
-                <w:tab w:val="left" w:pos="20160"/>
-                <w:tab w:val="left" w:pos="21600"/>
-                <w:tab w:val="left" w:pos="23040"/>
-                <w:tab w:val="left" w:pos="24480"/>
-                <w:tab w:val="left" w:pos="25920"/>
-                <w:tab w:val="left" w:pos="27360"/>
-                <w:tab w:val="left" w:pos="28800"/>
-                <w:tab w:val="left" w:pos="30240"/>
-                <w:tab w:val="left" w:pos="31680"/>
-              </w:tabs>
-              <w:spacing w:after="0" w:line="276" w:lineRule="auto"/>
-              <w:ind w:left="63"/>
-              <w:jc w:val="center"/>
+              <w:t>201</w:t>
+            </w:r>
+            <w:r>
               <w:rPr>
                 <w:rFonts w:ascii="Montserrat Light" w:eastAsia="ヒラギノ角ゴ Pro W3" w:hAnsi="Montserrat Light" w:cs="Times New Roman"/>
                 <w:color w:val="FFFFFF" w:themeColor="background1"/>
                 <w:u w:color="FFFFFF"/>
                 <w:lang w:val="en-US" w:eastAsia="en-AU"/>
               </w:rPr>
-            </w:pPr>
-            <w:r>
-              <w:rPr>
-                <w:rFonts w:ascii="Montserrat Light" w:eastAsia="ヒラギノ角ゴ Pro W3" w:hAnsi="Montserrat Light" w:cs="Times New Roman"/>
-                <w:color w:val="FFFFFF" w:themeColor="background1"/>
-                <w:u w:color="FFFFFF"/>
-                <w:lang w:val="en-US" w:eastAsia="en-AU"/>
-              </w:rPr>
-              <w:t xml:space="preserve">RC1 </w:t>
-            </w:r>
-          </w:p>
-        </w:tc>
-        <w:tc>
-          <w:tcPr>
-            <w:tcW w:w="423" w:type="pct"/>
-            <w:shd w:val="clear" w:color="auto" w:fill="7F7F7F" w:themeFill="text1" w:themeFillTint="80"/>
-            <w:vAlign w:val="center"/>
-          </w:tcPr>
-          <w:p>
-            <w:pPr>
-              <w:keepLines/>
-              <w:tabs>
-                <w:tab w:val="left" w:pos="-31680"/>
-                <w:tab w:val="left" w:pos="-30976"/>
-                <w:tab w:val="left" w:pos="1440"/>
-                <w:tab w:val="left" w:pos="2880"/>
-                <w:tab w:val="left" w:pos="4320"/>
-                <w:tab w:val="left" w:pos="5760"/>
-                <w:tab w:val="left" w:pos="7200"/>
-                <w:tab w:val="left" w:pos="8640"/>
-                <w:tab w:val="left" w:pos="10080"/>
-                <w:tab w:val="left" w:pos="11520"/>
-                <w:tab w:val="left" w:pos="12960"/>
-                <w:tab w:val="left" w:pos="14400"/>
-                <w:tab w:val="left" w:pos="15840"/>
-                <w:tab w:val="left" w:pos="17280"/>
-                <w:tab w:val="left" w:pos="18720"/>
-                <w:tab w:val="left" w:pos="20160"/>
-                <w:tab w:val="left" w:pos="21600"/>
-                <w:tab w:val="left" w:pos="23040"/>
-                <w:tab w:val="left" w:pos="24480"/>
-                <w:tab w:val="left" w:pos="25920"/>
-                <w:tab w:val="left" w:pos="27360"/>
-                <w:tab w:val="left" w:pos="28800"/>
-                <w:tab w:val="left" w:pos="30240"/>
-                <w:tab w:val="left" w:pos="31680"/>
-              </w:tabs>
-              <w:spacing w:after="0" w:line="276" w:lineRule="auto"/>
-              <w:ind w:left="63"/>
-              <w:jc w:val="center"/>
-              <w:rPr>
-                <w:rFonts w:ascii="Montserrat Light" w:eastAsia="ヒラギノ角ゴ Pro W3" w:hAnsi="Montserrat Light" w:cs="Times New Roman"/>
-                <w:color w:val="FFFFFF" w:themeColor="background1"/>
-                <w:u w:color="FFFFFF"/>
-                <w:lang w:val="en-US" w:eastAsia="en-AU"/>
-              </w:rPr>
-            </w:pPr>
-            <w:r>
-              <w:rPr>
-                <w:rFonts w:ascii="Montserrat Light" w:eastAsia="ヒラギノ角ゴ Pro W3" w:hAnsi="Montserrat Light" w:cs="Times New Roman"/>
-                <w:color w:val="FFFFFF" w:themeColor="background1"/>
-                <w:u w:color="FFFFFF"/>
-                <w:lang w:val="en-US" w:eastAsia="en-AU"/>
-              </w:rPr>
-              <w:t>2017</w:t>
-            </w:r>
-          </w:p>
-          <w:p>
-            <w:pPr>
-              <w:keepLines/>
-              <w:tabs>
-                <w:tab w:val="left" w:pos="-31680"/>
-                <w:tab w:val="left" w:pos="-30976"/>
-                <w:tab w:val="left" w:pos="1440"/>
-                <w:tab w:val="left" w:pos="2880"/>
-                <w:tab w:val="left" w:pos="4320"/>
-                <w:tab w:val="left" w:pos="5760"/>
-                <w:tab w:val="left" w:pos="7200"/>
-                <w:tab w:val="left" w:pos="8640"/>
-                <w:tab w:val="left" w:pos="10080"/>
-                <w:tab w:val="left" w:pos="11520"/>
-                <w:tab w:val="left" w:pos="12960"/>
-                <w:tab w:val="left" w:pos="14400"/>
-                <w:tab w:val="left" w:pos="15840"/>
-                <w:tab w:val="left" w:pos="17280"/>
-                <w:tab w:val="left" w:pos="18720"/>
-                <w:tab w:val="left" w:pos="20160"/>
-                <w:tab w:val="left" w:pos="21600"/>
-                <w:tab w:val="left" w:pos="23040"/>
-                <w:tab w:val="left" w:pos="24480"/>
-                <w:tab w:val="left" w:pos="25920"/>
-                <w:tab w:val="left" w:pos="27360"/>
-                <w:tab w:val="left" w:pos="28800"/>
-                <w:tab w:val="left" w:pos="30240"/>
-                <w:tab w:val="left" w:pos="31680"/>
-              </w:tabs>
-              <w:spacing w:after="0" w:line="276" w:lineRule="auto"/>
-              <w:ind w:left="63"/>
-              <w:jc w:val="center"/>
-              <w:rPr>
-                <w:rFonts w:ascii="Montserrat Light" w:eastAsia="ヒラギノ角ゴ Pro W3" w:hAnsi="Montserrat Light" w:cs="Times New Roman"/>
-                <w:color w:val="FFFFFF" w:themeColor="background1"/>
-                <w:u w:color="FFFFFF"/>
-                <w:lang w:val="en-US" w:eastAsia="en-AU"/>
-              </w:rPr>
-            </w:pPr>
-            <w:r>
-              <w:rPr>
-                <w:rFonts w:ascii="Montserrat Light" w:eastAsia="ヒラギノ角ゴ Pro W3" w:hAnsi="Montserrat Light" w:cs="Times New Roman"/>
-                <w:color w:val="FFFFFF" w:themeColor="background1"/>
-                <w:u w:color="FFFFFF"/>
-                <w:lang w:val="en-US" w:eastAsia="en-AU"/>
-              </w:rPr>
-              <w:t>RC2</w:t>
+              <w:t>7</w:t>
             </w:r>
           </w:p>
         </w:tc>
@@ -612,7 +467,7 @@
         </w:trPr>
         <w:tc>
           <w:tcPr>
-            <w:tcW w:w="2033" w:type="pct"/>
+            <w:tcW w:w="2704" w:type="pct"/>
             <w:shd w:val="clear" w:color="auto" w:fill="auto"/>
           </w:tcPr>
           <w:p>
@@ -665,7 +520,7 @@
         </w:tc>
         <w:tc>
           <w:tcPr>
-            <w:tcW w:w="424" w:type="pct"/>
+            <w:tcW w:w="396" w:type="pct"/>
             <w:shd w:val="clear" w:color="auto" w:fill="A3D979"/>
             <w:tcMar>
               <w:top w:w="0" w:type="dxa"/>
@@ -740,7 +595,7 @@
         </w:tc>
         <w:tc>
           <w:tcPr>
-            <w:tcW w:w="424" w:type="pct"/>
+            <w:tcW w:w="360" w:type="pct"/>
             <w:shd w:val="clear" w:color="auto" w:fill="A3D979"/>
             <w:tcMar>
               <w:top w:w="0" w:type="dxa"/>
@@ -816,7 +671,7 @@
         </w:tc>
         <w:tc>
           <w:tcPr>
-            <w:tcW w:w="424" w:type="pct"/>
+            <w:tcW w:w="369" w:type="pct"/>
             <w:shd w:val="clear" w:color="auto" w:fill="FF0000"/>
             <w:tcMar>
               <w:top w:w="0" w:type="dxa"/>
@@ -877,7 +732,7 @@
         </w:tc>
         <w:tc>
           <w:tcPr>
-            <w:tcW w:w="424" w:type="pct"/>
+            <w:tcW w:w="326" w:type="pct"/>
             <w:shd w:val="clear" w:color="auto" w:fill="FF0000"/>
             <w:tcMar>
               <w:top w:w="0" w:type="dxa"/>
@@ -940,7 +795,7 @@
         </w:tc>
         <w:tc>
           <w:tcPr>
-            <w:tcW w:w="424" w:type="pct"/>
+            <w:tcW w:w="520" w:type="pct"/>
             <w:shd w:val="clear" w:color="auto" w:fill="FF0000"/>
           </w:tcPr>
           <w:p>
@@ -997,64 +852,7 @@
         </w:tc>
         <w:tc>
           <w:tcPr>
-            <w:tcW w:w="424" w:type="pct"/>
-            <w:shd w:val="clear" w:color="auto" w:fill="FF0000"/>
-          </w:tcPr>
-          <w:p>
-            <w:pPr>
-              <w:keepLines/>
-              <w:tabs>
-                <w:tab w:val="left" w:pos="-31680"/>
-                <w:tab w:val="left" w:pos="-30976"/>
-                <w:tab w:val="left" w:pos="1440"/>
-                <w:tab w:val="left" w:pos="2880"/>
-                <w:tab w:val="left" w:pos="4320"/>
-                <w:tab w:val="left" w:pos="5760"/>
-                <w:tab w:val="left" w:pos="7200"/>
-                <w:tab w:val="left" w:pos="8640"/>
-                <w:tab w:val="left" w:pos="10080"/>
-                <w:tab w:val="left" w:pos="11520"/>
-                <w:tab w:val="left" w:pos="12960"/>
-                <w:tab w:val="left" w:pos="14400"/>
-                <w:tab w:val="left" w:pos="15840"/>
-                <w:tab w:val="left" w:pos="17280"/>
-                <w:tab w:val="left" w:pos="18720"/>
-                <w:tab w:val="left" w:pos="20160"/>
-                <w:tab w:val="left" w:pos="21600"/>
-                <w:tab w:val="left" w:pos="23040"/>
-                <w:tab w:val="left" w:pos="24480"/>
-                <w:tab w:val="left" w:pos="25920"/>
-                <w:tab w:val="left" w:pos="27360"/>
-                <w:tab w:val="left" w:pos="28800"/>
-                <w:tab w:val="left" w:pos="30240"/>
-                <w:tab w:val="left" w:pos="31680"/>
-              </w:tabs>
-              <w:spacing w:after="0" w:line="276" w:lineRule="auto"/>
-              <w:ind w:left="63"/>
-              <w:jc w:val="center"/>
-              <w:rPr>
-                <w:rFonts w:ascii="Wingdings" w:eastAsia="ヒラギノ角ゴ Pro W3" w:hAnsi="Wingdings" w:cs="Times New Roman"/>
-                <w:color w:val="000000"/>
-                <w:szCs w:val="20"/>
-                <w:u w:color="000000"/>
-                <w:lang w:val="en-US" w:eastAsia="en-AU"/>
-              </w:rPr>
-            </w:pPr>
-            <w:r>
-              <w:rPr>
-                <w:rFonts w:ascii="Wingdings" w:eastAsia="ヒラギノ角ゴ Pro W3" w:hAnsi="Wingdings" w:cs="Times New Roman"/>
-                <w:color w:val="000000"/>
-                <w:szCs w:val="20"/>
-                <w:u w:color="000000"/>
-                <w:lang w:val="en-US" w:eastAsia="en-AU"/>
-              </w:rPr>
-              <w:t></w:t>
-            </w:r>
-          </w:p>
-        </w:tc>
-        <w:tc>
-          <w:tcPr>
-            <w:tcW w:w="423" w:type="pct"/>
+            <w:tcW w:w="324" w:type="pct"/>
             <w:shd w:val="clear" w:color="auto" w:fill="FF0000"/>
           </w:tcPr>
           <w:p>
@@ -1118,7 +916,7 @@
         </w:trPr>
         <w:tc>
           <w:tcPr>
-            <w:tcW w:w="2033" w:type="pct"/>
+            <w:tcW w:w="2704" w:type="pct"/>
             <w:shd w:val="clear" w:color="auto" w:fill="auto"/>
           </w:tcPr>
           <w:p>
@@ -1172,7 +970,7 @@
         </w:tc>
         <w:tc>
           <w:tcPr>
-            <w:tcW w:w="424" w:type="pct"/>
+            <w:tcW w:w="396" w:type="pct"/>
             <w:shd w:val="clear" w:color="auto" w:fill="A3D979"/>
             <w:tcMar>
               <w:top w:w="0" w:type="dxa"/>
@@ -1234,7 +1032,7 @@
         </w:tc>
         <w:tc>
           <w:tcPr>
-            <w:tcW w:w="424" w:type="pct"/>
+            <w:tcW w:w="360" w:type="pct"/>
             <w:shd w:val="clear" w:color="auto" w:fill="A3D979"/>
             <w:tcMar>
               <w:top w:w="0" w:type="dxa"/>
@@ -1298,7 +1096,7 @@
         </w:tc>
         <w:tc>
           <w:tcPr>
-            <w:tcW w:w="424" w:type="pct"/>
+            <w:tcW w:w="369" w:type="pct"/>
             <w:shd w:val="clear" w:color="auto" w:fill="FF0000"/>
             <w:tcMar>
               <w:top w:w="0" w:type="dxa"/>
@@ -1359,7 +1157,7 @@
         </w:tc>
         <w:tc>
           <w:tcPr>
-            <w:tcW w:w="424" w:type="pct"/>
+            <w:tcW w:w="326" w:type="pct"/>
             <w:shd w:val="clear" w:color="auto" w:fill="FF0000"/>
             <w:tcMar>
               <w:top w:w="0" w:type="dxa"/>
@@ -1422,7 +1220,7 @@
         </w:tc>
         <w:tc>
           <w:tcPr>
-            <w:tcW w:w="424" w:type="pct"/>
+            <w:tcW w:w="520" w:type="pct"/>
             <w:shd w:val="clear" w:color="auto" w:fill="FF0000"/>
           </w:tcPr>
           <w:p>
@@ -1479,64 +1277,7 @@
         </w:tc>
         <w:tc>
           <w:tcPr>
-            <w:tcW w:w="424" w:type="pct"/>
-            <w:shd w:val="clear" w:color="auto" w:fill="FF0000"/>
-          </w:tcPr>
-          <w:p>
-            <w:pPr>
-              <w:keepLines/>
-              <w:tabs>
-                <w:tab w:val="left" w:pos="-31680"/>
-                <w:tab w:val="left" w:pos="-30976"/>
-                <w:tab w:val="left" w:pos="1440"/>
-                <w:tab w:val="left" w:pos="2880"/>
-                <w:tab w:val="left" w:pos="4320"/>
-                <w:tab w:val="left" w:pos="5760"/>
-                <w:tab w:val="left" w:pos="7200"/>
-                <w:tab w:val="left" w:pos="8640"/>
-                <w:tab w:val="left" w:pos="10080"/>
-                <w:tab w:val="left" w:pos="11520"/>
-                <w:tab w:val="left" w:pos="12960"/>
-                <w:tab w:val="left" w:pos="14400"/>
-                <w:tab w:val="left" w:pos="15840"/>
-                <w:tab w:val="left" w:pos="17280"/>
-                <w:tab w:val="left" w:pos="18720"/>
-                <w:tab w:val="left" w:pos="20160"/>
-                <w:tab w:val="left" w:pos="21600"/>
-                <w:tab w:val="left" w:pos="23040"/>
-                <w:tab w:val="left" w:pos="24480"/>
-                <w:tab w:val="left" w:pos="25920"/>
-                <w:tab w:val="left" w:pos="27360"/>
-                <w:tab w:val="left" w:pos="28800"/>
-                <w:tab w:val="left" w:pos="30240"/>
-                <w:tab w:val="left" w:pos="31680"/>
-              </w:tabs>
-              <w:spacing w:after="0" w:line="276" w:lineRule="auto"/>
-              <w:ind w:left="63"/>
-              <w:jc w:val="center"/>
-              <w:rPr>
-                <w:rFonts w:ascii="Wingdings" w:eastAsia="ヒラギノ角ゴ Pro W3" w:hAnsi="Wingdings" w:cs="Times New Roman"/>
-                <w:color w:val="000000"/>
-                <w:szCs w:val="20"/>
-                <w:u w:color="000000"/>
-                <w:lang w:val="en-US" w:eastAsia="en-AU"/>
-              </w:rPr>
-            </w:pPr>
-            <w:r>
-              <w:rPr>
-                <w:rFonts w:ascii="Wingdings" w:eastAsia="ヒラギノ角ゴ Pro W3" w:hAnsi="Wingdings" w:cs="Times New Roman"/>
-                <w:color w:val="000000"/>
-                <w:szCs w:val="20"/>
-                <w:u w:color="000000"/>
-                <w:lang w:val="en-US" w:eastAsia="en-AU"/>
-              </w:rPr>
-              <w:t></w:t>
-            </w:r>
-          </w:p>
-        </w:tc>
-        <w:tc>
-          <w:tcPr>
-            <w:tcW w:w="423" w:type="pct"/>
+            <w:tcW w:w="324" w:type="pct"/>
             <w:shd w:val="clear" w:color="auto" w:fill="FF0000"/>
           </w:tcPr>
           <w:p>
@@ -1600,7 +1341,7 @@
         </w:trPr>
         <w:tc>
           <w:tcPr>
-            <w:tcW w:w="2033" w:type="pct"/>
+            <w:tcW w:w="2704" w:type="pct"/>
             <w:shd w:val="clear" w:color="auto" w:fill="auto"/>
           </w:tcPr>
           <w:p>
@@ -1652,7 +1393,7 @@
         </w:tc>
         <w:tc>
           <w:tcPr>
-            <w:tcW w:w="424" w:type="pct"/>
+            <w:tcW w:w="396" w:type="pct"/>
             <w:shd w:val="clear" w:color="auto" w:fill="FF0000"/>
             <w:tcMar>
               <w:top w:w="0" w:type="dxa"/>
@@ -1713,7 +1454,7 @@
         </w:tc>
         <w:tc>
           <w:tcPr>
-            <w:tcW w:w="424" w:type="pct"/>
+            <w:tcW w:w="360" w:type="pct"/>
             <w:shd w:val="clear" w:color="auto" w:fill="FFFA83"/>
             <w:tcMar>
               <w:top w:w="0" w:type="dxa"/>
@@ -1789,7 +1530,7 @@
         </w:tc>
         <w:tc>
           <w:tcPr>
-            <w:tcW w:w="424" w:type="pct"/>
+            <w:tcW w:w="369" w:type="pct"/>
             <w:shd w:val="clear" w:color="auto" w:fill="FF0000"/>
             <w:tcMar>
               <w:top w:w="0" w:type="dxa"/>
@@ -1850,7 +1591,7 @@
         </w:tc>
         <w:tc>
           <w:tcPr>
-            <w:tcW w:w="424" w:type="pct"/>
+            <w:tcW w:w="326" w:type="pct"/>
             <w:shd w:val="clear" w:color="auto" w:fill="FF0000"/>
             <w:tcMar>
               <w:top w:w="0" w:type="dxa"/>
@@ -1913,7 +1654,7 @@
         </w:tc>
         <w:tc>
           <w:tcPr>
-            <w:tcW w:w="424" w:type="pct"/>
+            <w:tcW w:w="520" w:type="pct"/>
             <w:shd w:val="clear" w:color="auto" w:fill="FF0000"/>
           </w:tcPr>
           <w:p>
@@ -1970,64 +1711,7 @@
         </w:tc>
         <w:tc>
           <w:tcPr>
-            <w:tcW w:w="424" w:type="pct"/>
-            <w:shd w:val="clear" w:color="auto" w:fill="FF0000"/>
-          </w:tcPr>
-          <w:p>
-            <w:pPr>
-              <w:keepLines/>
-              <w:tabs>
-                <w:tab w:val="left" w:pos="-31680"/>
-                <w:tab w:val="left" w:pos="-30976"/>
-                <w:tab w:val="left" w:pos="1440"/>
-                <w:tab w:val="left" w:pos="2880"/>
-                <w:tab w:val="left" w:pos="4320"/>
-                <w:tab w:val="left" w:pos="5760"/>
-                <w:tab w:val="left" w:pos="7200"/>
-                <w:tab w:val="left" w:pos="8640"/>
-                <w:tab w:val="left" w:pos="10080"/>
-                <w:tab w:val="left" w:pos="11520"/>
-                <w:tab w:val="left" w:pos="12960"/>
-                <w:tab w:val="left" w:pos="14400"/>
-                <w:tab w:val="left" w:pos="15840"/>
-                <w:tab w:val="left" w:pos="17280"/>
-                <w:tab w:val="left" w:pos="18720"/>
-                <w:tab w:val="left" w:pos="20160"/>
-                <w:tab w:val="left" w:pos="21600"/>
-                <w:tab w:val="left" w:pos="23040"/>
-                <w:tab w:val="left" w:pos="24480"/>
-                <w:tab w:val="left" w:pos="25920"/>
-                <w:tab w:val="left" w:pos="27360"/>
-                <w:tab w:val="left" w:pos="28800"/>
-                <w:tab w:val="left" w:pos="30240"/>
-                <w:tab w:val="left" w:pos="31680"/>
-              </w:tabs>
-              <w:spacing w:after="0" w:line="276" w:lineRule="auto"/>
-              <w:ind w:left="63"/>
-              <w:jc w:val="center"/>
-              <w:rPr>
-                <w:rFonts w:ascii="Wingdings" w:eastAsia="ヒラギノ角ゴ Pro W3" w:hAnsi="Wingdings" w:cs="Times New Roman"/>
-                <w:color w:val="000000"/>
-                <w:szCs w:val="20"/>
-                <w:u w:color="000000"/>
-                <w:lang w:val="en-US" w:eastAsia="en-AU"/>
-              </w:rPr>
-            </w:pPr>
-            <w:r>
-              <w:rPr>
-                <w:rFonts w:ascii="Wingdings" w:eastAsia="ヒラギノ角ゴ Pro W3" w:hAnsi="Wingdings" w:cs="Times New Roman"/>
-                <w:color w:val="000000"/>
-                <w:szCs w:val="20"/>
-                <w:u w:color="000000"/>
-                <w:lang w:val="en-US" w:eastAsia="en-AU"/>
-              </w:rPr>
-              <w:t></w:t>
-            </w:r>
-          </w:p>
-        </w:tc>
-        <w:tc>
-          <w:tcPr>
-            <w:tcW w:w="423" w:type="pct"/>
+            <w:tcW w:w="324" w:type="pct"/>
             <w:shd w:val="clear" w:color="auto" w:fill="FF0000"/>
           </w:tcPr>
           <w:p>
@@ -2091,7 +1775,7 @@
         </w:trPr>
         <w:tc>
           <w:tcPr>
-            <w:tcW w:w="2033" w:type="pct"/>
+            <w:tcW w:w="2704" w:type="pct"/>
             <w:shd w:val="clear" w:color="auto" w:fill="auto"/>
           </w:tcPr>
           <w:p>
@@ -2145,7 +1829,7 @@
         </w:tc>
         <w:tc>
           <w:tcPr>
-            <w:tcW w:w="424" w:type="pct"/>
+            <w:tcW w:w="396" w:type="pct"/>
             <w:shd w:val="clear" w:color="auto" w:fill="A3D979"/>
             <w:tcMar>
               <w:top w:w="0" w:type="dxa"/>
@@ -2207,7 +1891,7 @@
         </w:tc>
         <w:tc>
           <w:tcPr>
-            <w:tcW w:w="424" w:type="pct"/>
+            <w:tcW w:w="360" w:type="pct"/>
             <w:shd w:val="clear" w:color="auto" w:fill="A3D979"/>
             <w:tcMar>
               <w:top w:w="0" w:type="dxa"/>
@@ -2283,7 +1967,7 @@
         </w:tc>
         <w:tc>
           <w:tcPr>
-            <w:tcW w:w="424" w:type="pct"/>
+            <w:tcW w:w="369" w:type="pct"/>
             <w:shd w:val="clear" w:color="auto" w:fill="A3D979"/>
             <w:tcMar>
               <w:top w:w="0" w:type="dxa"/>
@@ -2344,7 +2028,7 @@
         </w:tc>
         <w:tc>
           <w:tcPr>
-            <w:tcW w:w="424" w:type="pct"/>
+            <w:tcW w:w="326" w:type="pct"/>
             <w:shd w:val="clear" w:color="auto" w:fill="A3D979"/>
             <w:tcMar>
               <w:top w:w="0" w:type="dxa"/>
@@ -2419,7 +2103,7 @@
         </w:tc>
         <w:tc>
           <w:tcPr>
-            <w:tcW w:w="424" w:type="pct"/>
+            <w:tcW w:w="520" w:type="pct"/>
             <w:shd w:val="clear" w:color="auto" w:fill="A3D979"/>
           </w:tcPr>
           <w:p>
@@ -2474,62 +2158,7 @@
         </w:tc>
         <w:tc>
           <w:tcPr>
-            <w:tcW w:w="424" w:type="pct"/>
-            <w:shd w:val="clear" w:color="auto" w:fill="A3D979"/>
-          </w:tcPr>
-          <w:p>
-            <w:pPr>
-              <w:keepLines/>
-              <w:tabs>
-                <w:tab w:val="left" w:pos="-31680"/>
-                <w:tab w:val="left" w:pos="-30976"/>
-                <w:tab w:val="left" w:pos="1440"/>
-                <w:tab w:val="left" w:pos="2880"/>
-                <w:tab w:val="left" w:pos="4320"/>
-                <w:tab w:val="left" w:pos="5760"/>
-                <w:tab w:val="left" w:pos="7200"/>
-                <w:tab w:val="left" w:pos="8640"/>
-                <w:tab w:val="left" w:pos="10080"/>
-                <w:tab w:val="left" w:pos="11520"/>
-                <w:tab w:val="left" w:pos="12960"/>
-                <w:tab w:val="left" w:pos="14400"/>
-                <w:tab w:val="left" w:pos="15840"/>
-                <w:tab w:val="left" w:pos="17280"/>
-                <w:tab w:val="left" w:pos="18720"/>
-                <w:tab w:val="left" w:pos="20160"/>
-                <w:tab w:val="left" w:pos="21600"/>
-                <w:tab w:val="left" w:pos="23040"/>
-                <w:tab w:val="left" w:pos="24480"/>
-                <w:tab w:val="left" w:pos="25920"/>
-                <w:tab w:val="left" w:pos="27360"/>
-                <w:tab w:val="left" w:pos="28800"/>
-                <w:tab w:val="left" w:pos="30240"/>
-                <w:tab w:val="left" w:pos="31680"/>
-              </w:tabs>
-              <w:spacing w:after="0" w:line="276" w:lineRule="auto"/>
-              <w:ind w:left="63"/>
-              <w:jc w:val="center"/>
-              <w:rPr>
-                <w:rFonts w:ascii="Lucida Sans" w:eastAsia="ヒラギノ角ゴ Pro W3" w:hAnsi="Lucida Sans" w:cs="Times New Roman"/>
-                <w:color w:val="000000"/>
-                <w:szCs w:val="20"/>
-                <w:lang w:val="en-US" w:eastAsia="en-AU"/>
-              </w:rPr>
-            </w:pPr>
-            <w:r>
-              <w:rPr>
-                <w:rFonts w:ascii="Lucida Sans" w:eastAsia="ヒラギノ角ゴ Pro W3" w:hAnsi="Lucida Sans" w:cs="Times New Roman"/>
-                <w:color w:val="000000"/>
-                <w:szCs w:val="20"/>
-                <w:lang w:val="en-US" w:eastAsia="en-AU"/>
-              </w:rPr>
-              <w:t>A1</w:t>
-            </w:r>
-          </w:p>
-        </w:tc>
-        <w:tc>
-          <w:tcPr>
-            <w:tcW w:w="423" w:type="pct"/>
+            <w:tcW w:w="324" w:type="pct"/>
             <w:shd w:val="clear" w:color="auto" w:fill="A3D979"/>
           </w:tcPr>
           <w:p>
@@ -2591,7 +2220,7 @@
         </w:trPr>
         <w:tc>
           <w:tcPr>
-            <w:tcW w:w="2033" w:type="pct"/>
+            <w:tcW w:w="2704" w:type="pct"/>
             <w:shd w:val="clear" w:color="auto" w:fill="auto"/>
           </w:tcPr>
           <w:p>
@@ -2645,7 +2274,7 @@
         </w:tc>
         <w:tc>
           <w:tcPr>
-            <w:tcW w:w="424" w:type="pct"/>
+            <w:tcW w:w="396" w:type="pct"/>
             <w:shd w:val="clear" w:color="auto" w:fill="A3D979"/>
             <w:tcMar>
               <w:top w:w="0" w:type="dxa"/>
@@ -2707,7 +2336,7 @@
         </w:tc>
         <w:tc>
           <w:tcPr>
-            <w:tcW w:w="424" w:type="pct"/>
+            <w:tcW w:w="360" w:type="pct"/>
             <w:shd w:val="clear" w:color="auto" w:fill="A3D979"/>
             <w:tcMar>
               <w:top w:w="0" w:type="dxa"/>
@@ -2771,7 +2400,7 @@
         </w:tc>
         <w:tc>
           <w:tcPr>
-            <w:tcW w:w="424" w:type="pct"/>
+            <w:tcW w:w="369" w:type="pct"/>
             <w:shd w:val="clear" w:color="auto" w:fill="A3D979"/>
             <w:tcMar>
               <w:top w:w="0" w:type="dxa"/>
@@ -2832,7 +2461,7 @@
         </w:tc>
         <w:tc>
           <w:tcPr>
-            <w:tcW w:w="424" w:type="pct"/>
+            <w:tcW w:w="326" w:type="pct"/>
             <w:shd w:val="clear" w:color="auto" w:fill="A3D979"/>
             <w:tcMar>
               <w:top w:w="0" w:type="dxa"/>
@@ -2895,7 +2524,7 @@
         </w:tc>
         <w:tc>
           <w:tcPr>
-            <w:tcW w:w="424" w:type="pct"/>
+            <w:tcW w:w="520" w:type="pct"/>
             <w:shd w:val="clear" w:color="auto" w:fill="A3D979"/>
           </w:tcPr>
           <w:p>
@@ -2950,62 +2579,7 @@
         </w:tc>
         <w:tc>
           <w:tcPr>
-            <w:tcW w:w="424" w:type="pct"/>
-            <w:shd w:val="clear" w:color="auto" w:fill="A3D979"/>
-          </w:tcPr>
-          <w:p>
-            <w:pPr>
-              <w:keepLines/>
-              <w:tabs>
-                <w:tab w:val="left" w:pos="-31680"/>
-                <w:tab w:val="left" w:pos="-30976"/>
-                <w:tab w:val="left" w:pos="1440"/>
-                <w:tab w:val="left" w:pos="2880"/>
-                <w:tab w:val="left" w:pos="4320"/>
-                <w:tab w:val="left" w:pos="5760"/>
-                <w:tab w:val="left" w:pos="7200"/>
-                <w:tab w:val="left" w:pos="8640"/>
-                <w:tab w:val="left" w:pos="10080"/>
-                <w:tab w:val="left" w:pos="11520"/>
-                <w:tab w:val="left" w:pos="12960"/>
-                <w:tab w:val="left" w:pos="14400"/>
-                <w:tab w:val="left" w:pos="15840"/>
-                <w:tab w:val="left" w:pos="17280"/>
-                <w:tab w:val="left" w:pos="18720"/>
-                <w:tab w:val="left" w:pos="20160"/>
-                <w:tab w:val="left" w:pos="21600"/>
-                <w:tab w:val="left" w:pos="23040"/>
-                <w:tab w:val="left" w:pos="24480"/>
-                <w:tab w:val="left" w:pos="25920"/>
-                <w:tab w:val="left" w:pos="27360"/>
-                <w:tab w:val="left" w:pos="28800"/>
-                <w:tab w:val="left" w:pos="30240"/>
-                <w:tab w:val="left" w:pos="31680"/>
-              </w:tabs>
-              <w:spacing w:after="0" w:line="276" w:lineRule="auto"/>
-              <w:ind w:left="63"/>
-              <w:jc w:val="center"/>
-              <w:rPr>
-                <w:rFonts w:ascii="Lucida Sans" w:eastAsia="ヒラギノ角ゴ Pro W3" w:hAnsi="Lucida Sans" w:cs="Times New Roman"/>
-                <w:color w:val="000000"/>
-                <w:szCs w:val="20"/>
-                <w:lang w:val="en-US" w:eastAsia="en-AU"/>
-              </w:rPr>
-            </w:pPr>
-            <w:r>
-              <w:rPr>
-                <w:rFonts w:ascii="Lucida Sans" w:eastAsia="ヒラギノ角ゴ Pro W3" w:hAnsi="Lucida Sans" w:cs="Times New Roman"/>
-                <w:color w:val="000000"/>
-                <w:szCs w:val="20"/>
-                <w:lang w:val="en-US" w:eastAsia="en-AU"/>
-              </w:rPr>
-              <w:t>A3</w:t>
-            </w:r>
-          </w:p>
-        </w:tc>
-        <w:tc>
-          <w:tcPr>
-            <w:tcW w:w="423" w:type="pct"/>
+            <w:tcW w:w="324" w:type="pct"/>
             <w:shd w:val="clear" w:color="auto" w:fill="A3D979"/>
           </w:tcPr>
           <w:p>
@@ -3067,7 +2641,7 @@
         </w:trPr>
         <w:tc>
           <w:tcPr>
-            <w:tcW w:w="2033" w:type="pct"/>
+            <w:tcW w:w="2704" w:type="pct"/>
             <w:shd w:val="clear" w:color="auto" w:fill="auto"/>
           </w:tcPr>
           <w:p>
@@ -3121,7 +2695,7 @@
         </w:tc>
         <w:tc>
           <w:tcPr>
-            <w:tcW w:w="424" w:type="pct"/>
+            <w:tcW w:w="396" w:type="pct"/>
             <w:shd w:val="clear" w:color="auto" w:fill="A3D979"/>
             <w:tcMar>
               <w:top w:w="0" w:type="dxa"/>
@@ -3183,7 +2757,7 @@
         </w:tc>
         <w:tc>
           <w:tcPr>
-            <w:tcW w:w="424" w:type="pct"/>
+            <w:tcW w:w="360" w:type="pct"/>
             <w:shd w:val="clear" w:color="auto" w:fill="A3D979"/>
             <w:tcMar>
               <w:top w:w="0" w:type="dxa"/>
@@ -3247,7 +2821,7 @@
         </w:tc>
         <w:tc>
           <w:tcPr>
-            <w:tcW w:w="424" w:type="pct"/>
+            <w:tcW w:w="369" w:type="pct"/>
             <w:shd w:val="clear" w:color="auto" w:fill="A3D979"/>
             <w:tcMar>
               <w:top w:w="0" w:type="dxa"/>
@@ -3308,7 +2882,7 @@
         </w:tc>
         <w:tc>
           <w:tcPr>
-            <w:tcW w:w="424" w:type="pct"/>
+            <w:tcW w:w="326" w:type="pct"/>
             <w:shd w:val="clear" w:color="auto" w:fill="A3D979"/>
             <w:tcMar>
               <w:top w:w="0" w:type="dxa"/>
@@ -3371,7 +2945,7 @@
         </w:tc>
         <w:tc>
           <w:tcPr>
-            <w:tcW w:w="424" w:type="pct"/>
+            <w:tcW w:w="520" w:type="pct"/>
             <w:shd w:val="clear" w:color="auto" w:fill="A3D979"/>
           </w:tcPr>
           <w:p>
@@ -3426,62 +3000,7 @@
         </w:tc>
         <w:tc>
           <w:tcPr>
-            <w:tcW w:w="424" w:type="pct"/>
-            <w:shd w:val="clear" w:color="auto" w:fill="A3D979"/>
-          </w:tcPr>
-          <w:p>
-            <w:pPr>
-              <w:keepLines/>
-              <w:tabs>
-                <w:tab w:val="left" w:pos="-31680"/>
-                <w:tab w:val="left" w:pos="-30976"/>
-                <w:tab w:val="left" w:pos="1440"/>
-                <w:tab w:val="left" w:pos="2880"/>
-                <w:tab w:val="left" w:pos="4320"/>
-                <w:tab w:val="left" w:pos="5760"/>
-                <w:tab w:val="left" w:pos="7200"/>
-                <w:tab w:val="left" w:pos="8640"/>
-                <w:tab w:val="left" w:pos="10080"/>
-                <w:tab w:val="left" w:pos="11520"/>
-                <w:tab w:val="left" w:pos="12960"/>
-                <w:tab w:val="left" w:pos="14400"/>
-                <w:tab w:val="left" w:pos="15840"/>
-                <w:tab w:val="left" w:pos="17280"/>
-                <w:tab w:val="left" w:pos="18720"/>
-                <w:tab w:val="left" w:pos="20160"/>
-                <w:tab w:val="left" w:pos="21600"/>
-                <w:tab w:val="left" w:pos="23040"/>
-                <w:tab w:val="left" w:pos="24480"/>
-                <w:tab w:val="left" w:pos="25920"/>
-                <w:tab w:val="left" w:pos="27360"/>
-                <w:tab w:val="left" w:pos="28800"/>
-                <w:tab w:val="left" w:pos="30240"/>
-                <w:tab w:val="left" w:pos="31680"/>
-              </w:tabs>
-              <w:spacing w:after="0" w:line="276" w:lineRule="auto"/>
-              <w:ind w:left="63"/>
-              <w:jc w:val="center"/>
-              <w:rPr>
-                <w:rFonts w:ascii="Lucida Sans" w:eastAsia="ヒラギノ角ゴ Pro W3" w:hAnsi="Lucida Sans" w:cs="Times New Roman"/>
-                <w:color w:val="000000"/>
-                <w:szCs w:val="20"/>
-                <w:lang w:val="en-US" w:eastAsia="en-AU"/>
-              </w:rPr>
-            </w:pPr>
-            <w:r>
-              <w:rPr>
-                <w:rFonts w:ascii="Lucida Sans" w:eastAsia="ヒラギノ角ゴ Pro W3" w:hAnsi="Lucida Sans" w:cs="Times New Roman"/>
-                <w:color w:val="000000"/>
-                <w:szCs w:val="20"/>
-                <w:lang w:val="en-US" w:eastAsia="en-AU"/>
-              </w:rPr>
-              <w:t>A2</w:t>
-            </w:r>
-          </w:p>
-        </w:tc>
-        <w:tc>
-          <w:tcPr>
-            <w:tcW w:w="423" w:type="pct"/>
+            <w:tcW w:w="324" w:type="pct"/>
             <w:shd w:val="clear" w:color="auto" w:fill="A3D979"/>
           </w:tcPr>
           <w:p>
@@ -3543,7 +3062,7 @@
         </w:trPr>
         <w:tc>
           <w:tcPr>
-            <w:tcW w:w="2033" w:type="pct"/>
+            <w:tcW w:w="2704" w:type="pct"/>
             <w:shd w:val="clear" w:color="auto" w:fill="auto"/>
           </w:tcPr>
           <w:p>
@@ -3598,7 +3117,7 @@
         </w:tc>
         <w:tc>
           <w:tcPr>
-            <w:tcW w:w="424" w:type="pct"/>
+            <w:tcW w:w="396" w:type="pct"/>
             <w:shd w:val="clear" w:color="auto" w:fill="FF0000"/>
             <w:tcMar>
               <w:top w:w="0" w:type="dxa"/>
@@ -3662,7 +3181,7 @@
         </w:tc>
         <w:tc>
           <w:tcPr>
-            <w:tcW w:w="424" w:type="pct"/>
+            <w:tcW w:w="360" w:type="pct"/>
             <w:shd w:val="clear" w:color="auto" w:fill="A3D979"/>
             <w:tcMar>
               <w:top w:w="0" w:type="dxa"/>
@@ -3726,7 +3245,7 @@
         </w:tc>
         <w:tc>
           <w:tcPr>
-            <w:tcW w:w="424" w:type="pct"/>
+            <w:tcW w:w="369" w:type="pct"/>
             <w:shd w:val="clear" w:color="auto" w:fill="FFFA83"/>
             <w:tcMar>
               <w:top w:w="0" w:type="dxa"/>
@@ -3799,7 +3318,7 @@
         </w:tc>
         <w:tc>
           <w:tcPr>
-            <w:tcW w:w="424" w:type="pct"/>
+            <w:tcW w:w="326" w:type="pct"/>
             <w:shd w:val="clear" w:color="auto" w:fill="A3D979"/>
             <w:tcMar>
               <w:top w:w="0" w:type="dxa"/>
@@ -3862,7 +3381,7 @@
         </w:tc>
         <w:tc>
           <w:tcPr>
-            <w:tcW w:w="424" w:type="pct"/>
+            <w:tcW w:w="520" w:type="pct"/>
             <w:shd w:val="clear" w:color="auto" w:fill="A3D979"/>
           </w:tcPr>
           <w:p>
@@ -3917,74 +3436,7 @@
         </w:tc>
         <w:tc>
           <w:tcPr>
-            <w:tcW w:w="424" w:type="pct"/>
-            <w:shd w:val="clear" w:color="auto" w:fill="FFFA83"/>
-          </w:tcPr>
-          <w:p>
-            <w:pPr>
-              <w:keepLines/>
-              <w:tabs>
-                <w:tab w:val="left" w:pos="-31680"/>
-                <w:tab w:val="left" w:pos="-30976"/>
-                <w:tab w:val="left" w:pos="1440"/>
-                <w:tab w:val="left" w:pos="2880"/>
-                <w:tab w:val="left" w:pos="4320"/>
-                <w:tab w:val="left" w:pos="5760"/>
-                <w:tab w:val="left" w:pos="7200"/>
-                <w:tab w:val="left" w:pos="8640"/>
-                <w:tab w:val="left" w:pos="10080"/>
-                <w:tab w:val="left" w:pos="11520"/>
-                <w:tab w:val="left" w:pos="12960"/>
-                <w:tab w:val="left" w:pos="14400"/>
-                <w:tab w:val="left" w:pos="15840"/>
-                <w:tab w:val="left" w:pos="17280"/>
-                <w:tab w:val="left" w:pos="18720"/>
-                <w:tab w:val="left" w:pos="20160"/>
-                <w:tab w:val="left" w:pos="21600"/>
-                <w:tab w:val="left" w:pos="23040"/>
-                <w:tab w:val="left" w:pos="24480"/>
-                <w:tab w:val="left" w:pos="25920"/>
-                <w:tab w:val="left" w:pos="27360"/>
-                <w:tab w:val="left" w:pos="28800"/>
-                <w:tab w:val="left" w:pos="30240"/>
-                <w:tab w:val="left" w:pos="31680"/>
-              </w:tabs>
-              <w:spacing w:after="0" w:line="276" w:lineRule="auto"/>
-              <w:ind w:left="63"/>
-              <w:jc w:val="center"/>
-              <w:rPr>
-                <w:rFonts w:ascii="Lucida Sans" w:eastAsia="ヒラギノ角ゴ Pro W3" w:hAnsi="Lucida Sans" w:cs="Times New Roman"/>
-                <w:color w:val="000000"/>
-                <w:szCs w:val="20"/>
-                <w:lang w:val="en-US" w:eastAsia="en-AU"/>
-              </w:rPr>
-            </w:pPr>
-            <w:r>
-              <w:rPr>
-                <w:rFonts w:ascii="Lucida Sans" w:eastAsia="ヒラギノ角ゴ Pro W3" w:hAnsi="Lucida Sans" w:cs="Times New Roman"/>
-                <w:color w:val="000000"/>
-                <w:szCs w:val="20"/>
-                <w:u w:color="000000"/>
-                <w:lang w:val="en-US" w:eastAsia="en-AU"/>
-              </w:rPr>
-              <w:t>A4</w:t>
-            </w:r>
-            <w:r>
-              <w:rPr>
-                <w:rFonts w:ascii="Lucida Sans" w:eastAsia="ヒラギノ角ゴ Pro W3" w:hAnsi="Lucida Sans" w:cs="Times New Roman"/>
-                <w:color w:val="000000"/>
-                <w:szCs w:val="20"/>
-                <w:u w:color="000000"/>
-                <w:vertAlign w:val="superscript"/>
-                <w:lang w:val="en-US" w:eastAsia="en-AU"/>
-              </w:rPr>
-              <w:t>[20]</w:t>
-            </w:r>
-          </w:p>
-        </w:tc>
-        <w:tc>
-          <w:tcPr>
-            <w:tcW w:w="423" w:type="pct"/>
+            <w:tcW w:w="324" w:type="pct"/>
             <w:shd w:val="clear" w:color="auto" w:fill="FFFA83"/>
           </w:tcPr>
           <w:p>
@@ -4058,7 +3510,7 @@
         </w:trPr>
         <w:tc>
           <w:tcPr>
-            <w:tcW w:w="2033" w:type="pct"/>
+            <w:tcW w:w="2704" w:type="pct"/>
             <w:shd w:val="clear" w:color="auto" w:fill="auto"/>
           </w:tcPr>
           <w:p>
@@ -4113,7 +3565,7 @@
         </w:tc>
         <w:tc>
           <w:tcPr>
-            <w:tcW w:w="424" w:type="pct"/>
+            <w:tcW w:w="396" w:type="pct"/>
             <w:shd w:val="clear" w:color="auto" w:fill="FF0000"/>
             <w:tcMar>
               <w:top w:w="0" w:type="dxa"/>
@@ -4177,7 +3629,7 @@
         </w:tc>
         <w:tc>
           <w:tcPr>
-            <w:tcW w:w="424" w:type="pct"/>
+            <w:tcW w:w="360" w:type="pct"/>
             <w:shd w:val="clear" w:color="auto" w:fill="FF0000"/>
             <w:tcMar>
               <w:top w:w="0" w:type="dxa"/>
@@ -4241,7 +3693,7 @@
         </w:tc>
         <w:tc>
           <w:tcPr>
-            <w:tcW w:w="424" w:type="pct"/>
+            <w:tcW w:w="369" w:type="pct"/>
             <w:shd w:val="clear" w:color="auto" w:fill="A3D979"/>
             <w:tcMar>
               <w:top w:w="0" w:type="dxa"/>
@@ -4302,7 +3754,7 @@
         </w:tc>
         <w:tc>
           <w:tcPr>
-            <w:tcW w:w="424" w:type="pct"/>
+            <w:tcW w:w="326" w:type="pct"/>
             <w:shd w:val="clear" w:color="auto" w:fill="A3D979"/>
             <w:tcMar>
               <w:top w:w="0" w:type="dxa"/>
@@ -4365,7 +3817,7 @@
         </w:tc>
         <w:tc>
           <w:tcPr>
-            <w:tcW w:w="424" w:type="pct"/>
+            <w:tcW w:w="520" w:type="pct"/>
             <w:shd w:val="clear" w:color="auto" w:fill="A3D979"/>
           </w:tcPr>
           <w:p>
@@ -4420,62 +3872,7 @@
         </w:tc>
         <w:tc>
           <w:tcPr>
-            <w:tcW w:w="424" w:type="pct"/>
-            <w:shd w:val="clear" w:color="auto" w:fill="A3D979"/>
-          </w:tcPr>
-          <w:p>
-            <w:pPr>
-              <w:keepLines/>
-              <w:tabs>
-                <w:tab w:val="left" w:pos="-31680"/>
-                <w:tab w:val="left" w:pos="-30976"/>
-                <w:tab w:val="left" w:pos="1440"/>
-                <w:tab w:val="left" w:pos="2880"/>
-                <w:tab w:val="left" w:pos="4320"/>
-                <w:tab w:val="left" w:pos="5760"/>
-                <w:tab w:val="left" w:pos="7200"/>
-                <w:tab w:val="left" w:pos="8640"/>
-                <w:tab w:val="left" w:pos="10080"/>
-                <w:tab w:val="left" w:pos="11520"/>
-                <w:tab w:val="left" w:pos="12960"/>
-                <w:tab w:val="left" w:pos="14400"/>
-                <w:tab w:val="left" w:pos="15840"/>
-                <w:tab w:val="left" w:pos="17280"/>
-                <w:tab w:val="left" w:pos="18720"/>
-                <w:tab w:val="left" w:pos="20160"/>
-                <w:tab w:val="left" w:pos="21600"/>
-                <w:tab w:val="left" w:pos="23040"/>
-                <w:tab w:val="left" w:pos="24480"/>
-                <w:tab w:val="left" w:pos="25920"/>
-                <w:tab w:val="left" w:pos="27360"/>
-                <w:tab w:val="left" w:pos="28800"/>
-                <w:tab w:val="left" w:pos="30240"/>
-                <w:tab w:val="left" w:pos="31680"/>
-              </w:tabs>
-              <w:spacing w:after="0" w:line="276" w:lineRule="auto"/>
-              <w:ind w:left="63"/>
-              <w:jc w:val="center"/>
-              <w:rPr>
-                <w:rFonts w:ascii="Lucida Sans" w:eastAsia="ヒラギノ角ゴ Pro W3" w:hAnsi="Lucida Sans" w:cs="Times New Roman"/>
-                <w:color w:val="000000"/>
-                <w:szCs w:val="20"/>
-                <w:lang w:val="en-US" w:eastAsia="en-AU"/>
-              </w:rPr>
-            </w:pPr>
-            <w:r>
-              <w:rPr>
-                <w:rFonts w:ascii="Lucida Sans" w:eastAsia="ヒラギノ角ゴ Pro W3" w:hAnsi="Lucida Sans" w:cs="Times New Roman"/>
-                <w:color w:val="000000"/>
-                <w:szCs w:val="20"/>
-                <w:lang w:val="en-US" w:eastAsia="en-AU"/>
-              </w:rPr>
-              <w:t>A8</w:t>
-            </w:r>
-          </w:p>
-        </w:tc>
-        <w:tc>
-          <w:tcPr>
-            <w:tcW w:w="423" w:type="pct"/>
+            <w:tcW w:w="324" w:type="pct"/>
             <w:shd w:val="clear" w:color="auto" w:fill="A3D979"/>
           </w:tcPr>
           <w:p>
@@ -4538,7 +3935,7 @@
         </w:trPr>
         <w:tc>
           <w:tcPr>
-            <w:tcW w:w="2033" w:type="pct"/>
+            <w:tcW w:w="2704" w:type="pct"/>
             <w:shd w:val="clear" w:color="auto" w:fill="auto"/>
           </w:tcPr>
           <w:p>
@@ -4592,7 +3989,7 @@
         </w:tc>
         <w:tc>
           <w:tcPr>
-            <w:tcW w:w="424" w:type="pct"/>
+            <w:tcW w:w="396" w:type="pct"/>
             <w:shd w:val="clear" w:color="auto" w:fill="A3D979"/>
             <w:tcMar>
               <w:top w:w="0" w:type="dxa"/>
@@ -4654,7 +4051,7 @@
         </w:tc>
         <w:tc>
           <w:tcPr>
-            <w:tcW w:w="424" w:type="pct"/>
+            <w:tcW w:w="360" w:type="pct"/>
             <w:shd w:val="clear" w:color="auto" w:fill="A3D979"/>
             <w:tcMar>
               <w:top w:w="0" w:type="dxa"/>
@@ -4730,7 +4127,7 @@
         </w:tc>
         <w:tc>
           <w:tcPr>
-            <w:tcW w:w="424" w:type="pct"/>
+            <w:tcW w:w="369" w:type="pct"/>
             <w:shd w:val="clear" w:color="auto" w:fill="FF0000"/>
             <w:tcMar>
               <w:top w:w="0" w:type="dxa"/>
@@ -4791,7 +4188,7 @@
         </w:tc>
         <w:tc>
           <w:tcPr>
-            <w:tcW w:w="424" w:type="pct"/>
+            <w:tcW w:w="326" w:type="pct"/>
             <w:shd w:val="clear" w:color="auto" w:fill="A3D979"/>
             <w:tcMar>
               <w:top w:w="0" w:type="dxa"/>
@@ -4854,7 +4251,7 @@
         </w:tc>
         <w:tc>
           <w:tcPr>
-            <w:tcW w:w="424" w:type="pct"/>
+            <w:tcW w:w="520" w:type="pct"/>
             <w:shd w:val="clear" w:color="auto" w:fill="A3D979"/>
           </w:tcPr>
           <w:p>
@@ -4909,62 +4306,7 @@
         </w:tc>
         <w:tc>
           <w:tcPr>
-            <w:tcW w:w="424" w:type="pct"/>
-            <w:shd w:val="clear" w:color="auto" w:fill="A3D979"/>
-          </w:tcPr>
-          <w:p>
-            <w:pPr>
-              <w:keepLines/>
-              <w:tabs>
-                <w:tab w:val="left" w:pos="-31680"/>
-                <w:tab w:val="left" w:pos="-30976"/>
-                <w:tab w:val="left" w:pos="1440"/>
-                <w:tab w:val="left" w:pos="2880"/>
-                <w:tab w:val="left" w:pos="4320"/>
-                <w:tab w:val="left" w:pos="5760"/>
-                <w:tab w:val="left" w:pos="7200"/>
-                <w:tab w:val="left" w:pos="8640"/>
-                <w:tab w:val="left" w:pos="10080"/>
-                <w:tab w:val="left" w:pos="11520"/>
-                <w:tab w:val="left" w:pos="12960"/>
-                <w:tab w:val="left" w:pos="14400"/>
-                <w:tab w:val="left" w:pos="15840"/>
-                <w:tab w:val="left" w:pos="17280"/>
-                <w:tab w:val="left" w:pos="18720"/>
-                <w:tab w:val="left" w:pos="20160"/>
-                <w:tab w:val="left" w:pos="21600"/>
-                <w:tab w:val="left" w:pos="23040"/>
-                <w:tab w:val="left" w:pos="24480"/>
-                <w:tab w:val="left" w:pos="25920"/>
-                <w:tab w:val="left" w:pos="27360"/>
-                <w:tab w:val="left" w:pos="28800"/>
-                <w:tab w:val="left" w:pos="30240"/>
-                <w:tab w:val="left" w:pos="31680"/>
-              </w:tabs>
-              <w:spacing w:after="0" w:line="276" w:lineRule="auto"/>
-              <w:ind w:left="63"/>
-              <w:jc w:val="center"/>
-              <w:rPr>
-                <w:rFonts w:ascii="Lucida Sans" w:eastAsia="ヒラギノ角ゴ Pro W3" w:hAnsi="Lucida Sans" w:cs="Times New Roman"/>
-                <w:color w:val="000000"/>
-                <w:szCs w:val="20"/>
-                <w:lang w:val="en-US" w:eastAsia="en-AU"/>
-              </w:rPr>
-            </w:pPr>
-            <w:r>
-              <w:rPr>
-                <w:rFonts w:ascii="Lucida Sans" w:eastAsia="ヒラギノ角ゴ Pro W3" w:hAnsi="Lucida Sans" w:cs="Times New Roman"/>
-                <w:color w:val="000000"/>
-                <w:szCs w:val="20"/>
-                <w:lang w:val="en-US" w:eastAsia="en-AU"/>
-              </w:rPr>
-              <w:t>A5</w:t>
-            </w:r>
-          </w:p>
-        </w:tc>
-        <w:tc>
-          <w:tcPr>
-            <w:tcW w:w="423" w:type="pct"/>
+            <w:tcW w:w="324" w:type="pct"/>
             <w:shd w:val="clear" w:color="auto" w:fill="A3D979"/>
           </w:tcPr>
           <w:p>
@@ -5026,7 +4368,7 @@
         </w:trPr>
         <w:tc>
           <w:tcPr>
-            <w:tcW w:w="2033" w:type="pct"/>
+            <w:tcW w:w="2704" w:type="pct"/>
             <w:shd w:val="clear" w:color="auto" w:fill="auto"/>
           </w:tcPr>
           <w:p>
@@ -5080,7 +4422,7 @@
         </w:tc>
         <w:tc>
           <w:tcPr>
-            <w:tcW w:w="424" w:type="pct"/>
+            <w:tcW w:w="396" w:type="pct"/>
             <w:shd w:val="clear" w:color="auto" w:fill="A3D979"/>
             <w:tcMar>
               <w:top w:w="0" w:type="dxa"/>
@@ -5142,7 +4484,7 @@
         </w:tc>
         <w:tc>
           <w:tcPr>
-            <w:tcW w:w="424" w:type="pct"/>
+            <w:tcW w:w="360" w:type="pct"/>
             <w:shd w:val="clear" w:color="auto" w:fill="A3D979"/>
             <w:tcMar>
               <w:top w:w="0" w:type="dxa"/>
@@ -5218,7 +4560,7 @@
         </w:tc>
         <w:tc>
           <w:tcPr>
-            <w:tcW w:w="424" w:type="pct"/>
+            <w:tcW w:w="369" w:type="pct"/>
             <w:shd w:val="clear" w:color="auto" w:fill="FFFA83"/>
             <w:tcMar>
               <w:top w:w="0" w:type="dxa"/>
@@ -5291,7 +4633,7 @@
         </w:tc>
         <w:tc>
           <w:tcPr>
-            <w:tcW w:w="424" w:type="pct"/>
+            <w:tcW w:w="326" w:type="pct"/>
             <w:shd w:val="clear" w:color="auto" w:fill="A3D979"/>
             <w:tcMar>
               <w:top w:w="0" w:type="dxa"/>
@@ -5354,7 +4696,7 @@
         </w:tc>
         <w:tc>
           <w:tcPr>
-            <w:tcW w:w="424" w:type="pct"/>
+            <w:tcW w:w="520" w:type="pct"/>
             <w:shd w:val="clear" w:color="auto" w:fill="A3D979"/>
           </w:tcPr>
           <w:p>
@@ -5422,64 +4764,7 @@
         </w:tc>
         <w:tc>
           <w:tcPr>
-            <w:tcW w:w="424" w:type="pct"/>
-            <w:shd w:val="clear" w:color="auto" w:fill="A3D979"/>
-          </w:tcPr>
-          <w:p>
-            <w:pPr>
-              <w:keepLines/>
-              <w:tabs>
-                <w:tab w:val="left" w:pos="-31680"/>
-                <w:tab w:val="left" w:pos="-30976"/>
-                <w:tab w:val="left" w:pos="1440"/>
-                <w:tab w:val="left" w:pos="2880"/>
-                <w:tab w:val="left" w:pos="4320"/>
-                <w:tab w:val="left" w:pos="5760"/>
-                <w:tab w:val="left" w:pos="7200"/>
-                <w:tab w:val="left" w:pos="8640"/>
-                <w:tab w:val="left" w:pos="10080"/>
-                <w:tab w:val="left" w:pos="11520"/>
-                <w:tab w:val="left" w:pos="12960"/>
-                <w:tab w:val="left" w:pos="14400"/>
-                <w:tab w:val="left" w:pos="15840"/>
-                <w:tab w:val="left" w:pos="17280"/>
-                <w:tab w:val="left" w:pos="18720"/>
-                <w:tab w:val="left" w:pos="20160"/>
-                <w:tab w:val="left" w:pos="21600"/>
-                <w:tab w:val="left" w:pos="23040"/>
-                <w:tab w:val="left" w:pos="24480"/>
-                <w:tab w:val="left" w:pos="25920"/>
-                <w:tab w:val="left" w:pos="27360"/>
-                <w:tab w:val="left" w:pos="28800"/>
-                <w:tab w:val="left" w:pos="30240"/>
-                <w:tab w:val="left" w:pos="31680"/>
-              </w:tabs>
-              <w:spacing w:after="0" w:line="276" w:lineRule="auto"/>
-              <w:ind w:left="63"/>
-              <w:jc w:val="center"/>
-              <w:rPr>
-                <w:rFonts w:ascii="Lucida Sans" w:eastAsia="ヒラギノ角ゴ Pro W3" w:hAnsi="Lucida Sans" w:cs="Times New Roman"/>
-                <w:color w:val="000000"/>
-                <w:szCs w:val="20"/>
-                <w:u w:color="000000"/>
-                <w:lang w:val="en-US" w:eastAsia="en-AU"/>
-              </w:rPr>
-            </w:pPr>
-            <w:r>
-              <w:rPr>
-                <w:rFonts w:ascii="Lucida Sans" w:eastAsia="ヒラギノ角ゴ Pro W3" w:hAnsi="Lucida Sans" w:cs="Times New Roman"/>
-                <w:color w:val="000000"/>
-                <w:szCs w:val="20"/>
-                <w:u w:color="000000"/>
-                <w:lang w:val="en-US" w:eastAsia="en-AU"/>
-              </w:rPr>
-              <w:t>A4</w:t>
-            </w:r>
-          </w:p>
-        </w:tc>
-        <w:tc>
-          <w:tcPr>
-            <w:tcW w:w="423" w:type="pct"/>
+            <w:tcW w:w="324" w:type="pct"/>
             <w:shd w:val="clear" w:color="auto" w:fill="A3D979"/>
           </w:tcPr>
           <w:p>
@@ -5542,7 +4827,7 @@
         </w:trPr>
         <w:tc>
           <w:tcPr>
-            <w:tcW w:w="2033" w:type="pct"/>
+            <w:tcW w:w="2704" w:type="pct"/>
             <w:shd w:val="clear" w:color="auto" w:fill="auto"/>
           </w:tcPr>
           <w:p>
@@ -5597,7 +4882,7 @@
         </w:tc>
         <w:tc>
           <w:tcPr>
-            <w:tcW w:w="424" w:type="pct"/>
+            <w:tcW w:w="396" w:type="pct"/>
             <w:shd w:val="clear" w:color="auto" w:fill="FF0000"/>
             <w:tcMar>
               <w:top w:w="0" w:type="dxa"/>
@@ -5660,7 +4945,7 @@
         </w:tc>
         <w:tc>
           <w:tcPr>
-            <w:tcW w:w="424" w:type="pct"/>
+            <w:tcW w:w="360" w:type="pct"/>
             <w:shd w:val="clear" w:color="auto" w:fill="FF0000"/>
             <w:tcMar>
               <w:top w:w="0" w:type="dxa"/>
@@ -5724,7 +5009,7 @@
         </w:tc>
         <w:tc>
           <w:tcPr>
-            <w:tcW w:w="424" w:type="pct"/>
+            <w:tcW w:w="369" w:type="pct"/>
             <w:shd w:val="clear" w:color="auto" w:fill="FF0000"/>
             <w:tcMar>
               <w:top w:w="0" w:type="dxa"/>
@@ -5785,7 +5070,7 @@
         </w:tc>
         <w:tc>
           <w:tcPr>
-            <w:tcW w:w="424" w:type="pct"/>
+            <w:tcW w:w="326" w:type="pct"/>
             <w:shd w:val="clear" w:color="auto" w:fill="FF0000"/>
             <w:tcMar>
               <w:top w:w="0" w:type="dxa"/>
@@ -5848,7 +5133,7 @@
         </w:tc>
         <w:tc>
           <w:tcPr>
-            <w:tcW w:w="424" w:type="pct"/>
+            <w:tcW w:w="520" w:type="pct"/>
             <w:shd w:val="clear" w:color="auto" w:fill="FF0000"/>
           </w:tcPr>
           <w:p>
@@ -5905,64 +5190,7 @@
         </w:tc>
         <w:tc>
           <w:tcPr>
-            <w:tcW w:w="424" w:type="pct"/>
-            <w:shd w:val="clear" w:color="auto" w:fill="A3D979"/>
-          </w:tcPr>
-          <w:p>
-            <w:pPr>
-              <w:keepLines/>
-              <w:tabs>
-                <w:tab w:val="left" w:pos="-31680"/>
-                <w:tab w:val="left" w:pos="-30976"/>
-                <w:tab w:val="left" w:pos="1440"/>
-                <w:tab w:val="left" w:pos="2880"/>
-                <w:tab w:val="left" w:pos="4320"/>
-                <w:tab w:val="left" w:pos="5760"/>
-                <w:tab w:val="left" w:pos="7200"/>
-                <w:tab w:val="left" w:pos="8640"/>
-                <w:tab w:val="left" w:pos="10080"/>
-                <w:tab w:val="left" w:pos="11520"/>
-                <w:tab w:val="left" w:pos="12960"/>
-                <w:tab w:val="left" w:pos="14400"/>
-                <w:tab w:val="left" w:pos="15840"/>
-                <w:tab w:val="left" w:pos="17280"/>
-                <w:tab w:val="left" w:pos="18720"/>
-                <w:tab w:val="left" w:pos="20160"/>
-                <w:tab w:val="left" w:pos="21600"/>
-                <w:tab w:val="left" w:pos="23040"/>
-                <w:tab w:val="left" w:pos="24480"/>
-                <w:tab w:val="left" w:pos="25920"/>
-                <w:tab w:val="left" w:pos="27360"/>
-                <w:tab w:val="left" w:pos="28800"/>
-                <w:tab w:val="left" w:pos="30240"/>
-                <w:tab w:val="left" w:pos="31680"/>
-              </w:tabs>
-              <w:spacing w:after="0" w:line="276" w:lineRule="auto"/>
-              <w:ind w:left="63"/>
-              <w:jc w:val="center"/>
-              <w:rPr>
-                <w:rFonts w:ascii="Wingdings" w:eastAsia="ヒラギノ角ゴ Pro W3" w:hAnsi="Wingdings" w:cs="Times New Roman"/>
-                <w:color w:val="000000"/>
-                <w:szCs w:val="20"/>
-                <w:u w:color="000000"/>
-                <w:lang w:val="en-US" w:eastAsia="en-AU"/>
-              </w:rPr>
-            </w:pPr>
-            <w:r>
-              <w:rPr>
-                <w:rFonts w:ascii="Lucida Sans" w:eastAsia="ヒラギノ角ゴ Pro W3" w:hAnsi="Lucida Sans" w:cs="Times New Roman"/>
-                <w:color w:val="000000"/>
-                <w:szCs w:val="20"/>
-                <w:u w:color="000000"/>
-                <w:lang w:val="en-US" w:eastAsia="en-AU"/>
-              </w:rPr>
-              <w:t>A7</w:t>
-            </w:r>
-          </w:p>
-        </w:tc>
-        <w:tc>
-          <w:tcPr>
-            <w:tcW w:w="423" w:type="pct"/>
+            <w:tcW w:w="324" w:type="pct"/>
             <w:shd w:val="clear" w:color="auto" w:fill="FF0000"/>
           </w:tcPr>
           <w:p>
@@ -6026,7 +5254,7 @@
         </w:trPr>
         <w:tc>
           <w:tcPr>
-            <w:tcW w:w="2033" w:type="pct"/>
+            <w:tcW w:w="2704" w:type="pct"/>
             <w:shd w:val="clear" w:color="auto" w:fill="auto"/>
           </w:tcPr>
           <w:p>
@@ -6081,7 +5309,7 @@
         </w:tc>
         <w:tc>
           <w:tcPr>
-            <w:tcW w:w="424" w:type="pct"/>
+            <w:tcW w:w="396" w:type="pct"/>
             <w:shd w:val="clear" w:color="auto" w:fill="FF0000"/>
             <w:tcMar>
               <w:top w:w="0" w:type="dxa"/>
@@ -6145,7 +5373,7 @@
         </w:tc>
         <w:tc>
           <w:tcPr>
-            <w:tcW w:w="424" w:type="pct"/>
+            <w:tcW w:w="360" w:type="pct"/>
             <w:shd w:val="clear" w:color="auto" w:fill="FF0000"/>
             <w:tcMar>
               <w:top w:w="0" w:type="dxa"/>
@@ -6209,7 +5437,7 @@
         </w:tc>
         <w:tc>
           <w:tcPr>
-            <w:tcW w:w="424" w:type="pct"/>
+            <w:tcW w:w="369" w:type="pct"/>
             <w:shd w:val="clear" w:color="auto" w:fill="FF0000"/>
             <w:tcMar>
               <w:top w:w="0" w:type="dxa"/>
@@ -6270,7 +5498,7 @@
         </w:tc>
         <w:tc>
           <w:tcPr>
-            <w:tcW w:w="424" w:type="pct"/>
+            <w:tcW w:w="326" w:type="pct"/>
             <w:shd w:val="clear" w:color="auto" w:fill="A3D979"/>
             <w:tcMar>
               <w:top w:w="0" w:type="dxa"/>
@@ -6333,7 +5561,7 @@
         </w:tc>
         <w:tc>
           <w:tcPr>
-            <w:tcW w:w="424" w:type="pct"/>
+            <w:tcW w:w="520" w:type="pct"/>
             <w:shd w:val="clear" w:color="auto" w:fill="A3D979"/>
           </w:tcPr>
           <w:p>
@@ -6390,64 +5618,7 @@
         </w:tc>
         <w:tc>
           <w:tcPr>
-            <w:tcW w:w="424" w:type="pct"/>
-            <w:shd w:val="clear" w:color="auto" w:fill="FF0000"/>
-          </w:tcPr>
-          <w:p>
-            <w:pPr>
-              <w:keepLines/>
-              <w:tabs>
-                <w:tab w:val="left" w:pos="-31680"/>
-                <w:tab w:val="left" w:pos="-30976"/>
-                <w:tab w:val="left" w:pos="1440"/>
-                <w:tab w:val="left" w:pos="2880"/>
-                <w:tab w:val="left" w:pos="4320"/>
-                <w:tab w:val="left" w:pos="5760"/>
-                <w:tab w:val="left" w:pos="7200"/>
-                <w:tab w:val="left" w:pos="8640"/>
-                <w:tab w:val="left" w:pos="10080"/>
-                <w:tab w:val="left" w:pos="11520"/>
-                <w:tab w:val="left" w:pos="12960"/>
-                <w:tab w:val="left" w:pos="14400"/>
-                <w:tab w:val="left" w:pos="15840"/>
-                <w:tab w:val="left" w:pos="17280"/>
-                <w:tab w:val="left" w:pos="18720"/>
-                <w:tab w:val="left" w:pos="20160"/>
-                <w:tab w:val="left" w:pos="21600"/>
-                <w:tab w:val="left" w:pos="23040"/>
-                <w:tab w:val="left" w:pos="24480"/>
-                <w:tab w:val="left" w:pos="25920"/>
-                <w:tab w:val="left" w:pos="27360"/>
-                <w:tab w:val="left" w:pos="28800"/>
-                <w:tab w:val="left" w:pos="30240"/>
-                <w:tab w:val="left" w:pos="31680"/>
-              </w:tabs>
-              <w:spacing w:after="0" w:line="276" w:lineRule="auto"/>
-              <w:ind w:left="63"/>
-              <w:jc w:val="center"/>
-              <w:rPr>
-                <w:rFonts w:ascii="Lucida Sans" w:eastAsia="ヒラギノ角ゴ Pro W3" w:hAnsi="Lucida Sans" w:cs="Times New Roman"/>
-                <w:color w:val="000000"/>
-                <w:szCs w:val="20"/>
-                <w:u w:color="000000"/>
-                <w:lang w:val="en-US" w:eastAsia="en-AU"/>
-              </w:rPr>
-            </w:pPr>
-            <w:r>
-              <w:rPr>
-                <w:rFonts w:ascii="Wingdings" w:eastAsia="ヒラギノ角ゴ Pro W3" w:hAnsi="Wingdings" w:cs="Times New Roman"/>
-                <w:color w:val="000000"/>
-                <w:szCs w:val="20"/>
-                <w:u w:color="000000"/>
-                <w:lang w:val="en-US" w:eastAsia="en-AU"/>
-              </w:rPr>
-              <w:t></w:t>
-            </w:r>
-          </w:p>
-        </w:tc>
-        <w:tc>
-          <w:tcPr>
-            <w:tcW w:w="423" w:type="pct"/>
+            <w:tcW w:w="324" w:type="pct"/>
             <w:shd w:val="clear" w:color="auto" w:fill="FF0000"/>
           </w:tcPr>
           <w:p>
@@ -6511,7 +5682,7 @@
         </w:trPr>
         <w:tc>
           <w:tcPr>
-            <w:tcW w:w="2033" w:type="pct"/>
+            <w:tcW w:w="2704" w:type="pct"/>
             <w:shd w:val="clear" w:color="auto" w:fill="auto"/>
           </w:tcPr>
           <w:p>
@@ -6565,7 +5736,7 @@
         </w:tc>
         <w:tc>
           <w:tcPr>
-            <w:tcW w:w="424" w:type="pct"/>
+            <w:tcW w:w="396" w:type="pct"/>
             <w:shd w:val="clear" w:color="auto" w:fill="A3D979"/>
             <w:tcMar>
               <w:top w:w="0" w:type="dxa"/>
@@ -6627,7 +5798,7 @@
         </w:tc>
         <w:tc>
           <w:tcPr>
-            <w:tcW w:w="424" w:type="pct"/>
+            <w:tcW w:w="360" w:type="pct"/>
             <w:shd w:val="clear" w:color="auto" w:fill="A3D979"/>
             <w:tcMar>
               <w:top w:w="0" w:type="dxa"/>
@@ -6703,7 +5874,7 @@
         </w:tc>
         <w:tc>
           <w:tcPr>
-            <w:tcW w:w="424" w:type="pct"/>
+            <w:tcW w:w="369" w:type="pct"/>
             <w:shd w:val="clear" w:color="auto" w:fill="A3D979"/>
             <w:tcMar>
               <w:top w:w="0" w:type="dxa"/>
@@ -6764,7 +5935,7 @@
         </w:tc>
         <w:tc>
           <w:tcPr>
-            <w:tcW w:w="424" w:type="pct"/>
+            <w:tcW w:w="326" w:type="pct"/>
             <w:shd w:val="clear" w:color="auto" w:fill="A3D979"/>
             <w:tcMar>
               <w:top w:w="0" w:type="dxa"/>
@@ -6839,7 +6010,7 @@
         </w:tc>
         <w:tc>
           <w:tcPr>
-            <w:tcW w:w="424" w:type="pct"/>
+            <w:tcW w:w="520" w:type="pct"/>
             <w:shd w:val="clear" w:color="auto" w:fill="FF0000"/>
           </w:tcPr>
           <w:p>
@@ -6897,65 +6068,7 @@
         </w:tc>
         <w:tc>
           <w:tcPr>
-            <w:tcW w:w="424" w:type="pct"/>
-            <w:shd w:val="clear" w:color="auto" w:fill="FF0000"/>
-          </w:tcPr>
-          <w:p>
-            <w:pPr>
-              <w:keepLines/>
-              <w:tabs>
-                <w:tab w:val="left" w:pos="-31680"/>
-                <w:tab w:val="left" w:pos="-30976"/>
-                <w:tab w:val="left" w:pos="-29536"/>
-                <w:tab w:val="left" w:pos="1440"/>
-                <w:tab w:val="left" w:pos="2880"/>
-                <w:tab w:val="left" w:pos="4320"/>
-                <w:tab w:val="left" w:pos="5760"/>
-                <w:tab w:val="left" w:pos="7200"/>
-                <w:tab w:val="left" w:pos="8640"/>
-                <w:tab w:val="left" w:pos="10080"/>
-                <w:tab w:val="left" w:pos="11520"/>
-                <w:tab w:val="left" w:pos="12960"/>
-                <w:tab w:val="left" w:pos="14400"/>
-                <w:tab w:val="left" w:pos="15840"/>
-                <w:tab w:val="left" w:pos="17280"/>
-                <w:tab w:val="left" w:pos="18720"/>
-                <w:tab w:val="left" w:pos="20160"/>
-                <w:tab w:val="left" w:pos="21600"/>
-                <w:tab w:val="left" w:pos="23040"/>
-                <w:tab w:val="left" w:pos="24480"/>
-                <w:tab w:val="left" w:pos="25920"/>
-                <w:tab w:val="left" w:pos="27360"/>
-                <w:tab w:val="left" w:pos="28800"/>
-                <w:tab w:val="left" w:pos="30240"/>
-                <w:tab w:val="left" w:pos="31680"/>
-              </w:tabs>
-              <w:spacing w:after="0" w:line="276" w:lineRule="auto"/>
-              <w:ind w:left="63"/>
-              <w:jc w:val="center"/>
-              <w:rPr>
-                <w:rFonts w:ascii="Wingdings" w:eastAsia="ヒラギノ角ゴ Pro W3" w:hAnsi="Wingdings" w:cs="Times New Roman"/>
-                <w:color w:val="000000"/>
-                <w:szCs w:val="20"/>
-                <w:u w:color="000000"/>
-                <w:lang w:val="en-US" w:eastAsia="en-AU"/>
-              </w:rPr>
-            </w:pPr>
-            <w:r>
-              <w:rPr>
-                <w:rFonts w:ascii="Wingdings" w:eastAsia="ヒラギノ角ゴ Pro W3" w:hAnsi="Wingdings" w:cs="Times New Roman"/>
-                <w:color w:val="000000"/>
-                <w:szCs w:val="20"/>
-                <w:u w:color="000000"/>
-                <w:lang w:val="en-US" w:eastAsia="en-AU"/>
-              </w:rPr>
-              <w:t></w:t>
-            </w:r>
-          </w:p>
-        </w:tc>
-        <w:tc>
-          <w:tcPr>
-            <w:tcW w:w="423" w:type="pct"/>
+            <w:tcW w:w="324" w:type="pct"/>
             <w:shd w:val="clear" w:color="auto" w:fill="FF0000"/>
           </w:tcPr>
           <w:p>
@@ -7020,7 +6133,7 @@
         </w:trPr>
         <w:tc>
           <w:tcPr>
-            <w:tcW w:w="2033" w:type="pct"/>
+            <w:tcW w:w="2704" w:type="pct"/>
             <w:shd w:val="clear" w:color="auto" w:fill="auto"/>
           </w:tcPr>
           <w:p>
@@ -7075,7 +6188,7 @@
         </w:tc>
         <w:tc>
           <w:tcPr>
-            <w:tcW w:w="424" w:type="pct"/>
+            <w:tcW w:w="396" w:type="pct"/>
             <w:shd w:val="clear" w:color="auto" w:fill="FF0000"/>
             <w:tcMar>
               <w:top w:w="0" w:type="dxa"/>
@@ -7139,7 +6252,7 @@
         </w:tc>
         <w:tc>
           <w:tcPr>
-            <w:tcW w:w="424" w:type="pct"/>
+            <w:tcW w:w="360" w:type="pct"/>
             <w:shd w:val="clear" w:color="auto" w:fill="FF0000"/>
             <w:tcMar>
               <w:top w:w="0" w:type="dxa"/>
@@ -7203,7 +6316,7 @@
         </w:tc>
         <w:tc>
           <w:tcPr>
-            <w:tcW w:w="424" w:type="pct"/>
+            <w:tcW w:w="369" w:type="pct"/>
             <w:shd w:val="clear" w:color="auto" w:fill="A3D979"/>
             <w:tcMar>
               <w:top w:w="0" w:type="dxa"/>
@@ -7264,7 +6377,7 @@
         </w:tc>
         <w:tc>
           <w:tcPr>
-            <w:tcW w:w="424" w:type="pct"/>
+            <w:tcW w:w="326" w:type="pct"/>
             <w:shd w:val="clear" w:color="auto" w:fill="A3D979"/>
             <w:tcMar>
               <w:top w:w="0" w:type="dxa"/>
@@ -7339,7 +6452,7 @@
         </w:tc>
         <w:tc>
           <w:tcPr>
-            <w:tcW w:w="424" w:type="pct"/>
+            <w:tcW w:w="520" w:type="pct"/>
             <w:shd w:val="clear" w:color="auto" w:fill="FF0000"/>
           </w:tcPr>
           <w:p>
@@ -7397,65 +6510,7 @@
         </w:tc>
         <w:tc>
           <w:tcPr>
-            <w:tcW w:w="424" w:type="pct"/>
-            <w:shd w:val="clear" w:color="auto" w:fill="FF0000"/>
-          </w:tcPr>
-          <w:p>
-            <w:pPr>
-              <w:keepLines/>
-              <w:tabs>
-                <w:tab w:val="left" w:pos="-31680"/>
-                <w:tab w:val="left" w:pos="-30976"/>
-                <w:tab w:val="left" w:pos="-29536"/>
-                <w:tab w:val="left" w:pos="1440"/>
-                <w:tab w:val="left" w:pos="2880"/>
-                <w:tab w:val="left" w:pos="4320"/>
-                <w:tab w:val="left" w:pos="5760"/>
-                <w:tab w:val="left" w:pos="7200"/>
-                <w:tab w:val="left" w:pos="8640"/>
-                <w:tab w:val="left" w:pos="10080"/>
-                <w:tab w:val="left" w:pos="11520"/>
-                <w:tab w:val="left" w:pos="12960"/>
-                <w:tab w:val="left" w:pos="14400"/>
-                <w:tab w:val="left" w:pos="15840"/>
-                <w:tab w:val="left" w:pos="17280"/>
-                <w:tab w:val="left" w:pos="18720"/>
-                <w:tab w:val="left" w:pos="20160"/>
-                <w:tab w:val="left" w:pos="21600"/>
-                <w:tab w:val="left" w:pos="23040"/>
-                <w:tab w:val="left" w:pos="24480"/>
-                <w:tab w:val="left" w:pos="25920"/>
-                <w:tab w:val="left" w:pos="27360"/>
-                <w:tab w:val="left" w:pos="28800"/>
-                <w:tab w:val="left" w:pos="30240"/>
-                <w:tab w:val="left" w:pos="31680"/>
-              </w:tabs>
-              <w:spacing w:after="0" w:line="276" w:lineRule="auto"/>
-              <w:ind w:left="63"/>
-              <w:jc w:val="center"/>
-              <w:rPr>
-                <w:rFonts w:ascii="Wingdings" w:eastAsia="ヒラギノ角ゴ Pro W3" w:hAnsi="Wingdings" w:cs="Times New Roman"/>
-                <w:color w:val="000000"/>
-                <w:szCs w:val="20"/>
-                <w:u w:color="000000"/>
-                <w:lang w:val="en-US" w:eastAsia="en-AU"/>
-              </w:rPr>
-            </w:pPr>
-            <w:r>
-              <w:rPr>
-                <w:rFonts w:ascii="Wingdings" w:eastAsia="ヒラギノ角ゴ Pro W3" w:hAnsi="Wingdings" w:cs="Times New Roman"/>
-                <w:color w:val="000000"/>
-                <w:szCs w:val="20"/>
-                <w:u w:color="000000"/>
-                <w:lang w:val="en-US" w:eastAsia="en-AU"/>
-              </w:rPr>
-              <w:t></w:t>
-            </w:r>
-          </w:p>
-        </w:tc>
-        <w:tc>
-          <w:tcPr>
-            <w:tcW w:w="423" w:type="pct"/>
+            <w:tcW w:w="324" w:type="pct"/>
             <w:shd w:val="clear" w:color="auto" w:fill="FF0000"/>
           </w:tcPr>
           <w:p>
@@ -7520,7 +6575,7 @@
         </w:trPr>
         <w:tc>
           <w:tcPr>
-            <w:tcW w:w="2033" w:type="pct"/>
+            <w:tcW w:w="2704" w:type="pct"/>
             <w:shd w:val="clear" w:color="auto" w:fill="auto"/>
           </w:tcPr>
           <w:p>
@@ -7574,7 +6629,7 @@
         </w:tc>
         <w:tc>
           <w:tcPr>
-            <w:tcW w:w="424" w:type="pct"/>
+            <w:tcW w:w="396" w:type="pct"/>
             <w:shd w:val="clear" w:color="auto" w:fill="A3D979"/>
             <w:tcMar>
               <w:top w:w="0" w:type="dxa"/>
@@ -7636,7 +6691,7 @@
         </w:tc>
         <w:tc>
           <w:tcPr>
-            <w:tcW w:w="424" w:type="pct"/>
+            <w:tcW w:w="360" w:type="pct"/>
             <w:shd w:val="clear" w:color="auto" w:fill="A3D979"/>
             <w:tcMar>
               <w:top w:w="0" w:type="dxa"/>
@@ -7712,7 +6767,7 @@
         </w:tc>
         <w:tc>
           <w:tcPr>
-            <w:tcW w:w="424" w:type="pct"/>
+            <w:tcW w:w="369" w:type="pct"/>
             <w:shd w:val="clear" w:color="auto" w:fill="A3D979"/>
             <w:tcMar>
               <w:top w:w="0" w:type="dxa"/>
@@ -7773,7 +6828,7 @@
         </w:tc>
         <w:tc>
           <w:tcPr>
-            <w:tcW w:w="424" w:type="pct"/>
+            <w:tcW w:w="326" w:type="pct"/>
             <w:shd w:val="clear" w:color="auto" w:fill="A3D979"/>
             <w:tcMar>
               <w:top w:w="0" w:type="dxa"/>
@@ -7836,7 +6891,7 @@
         </w:tc>
         <w:tc>
           <w:tcPr>
-            <w:tcW w:w="424" w:type="pct"/>
+            <w:tcW w:w="520" w:type="pct"/>
             <w:shd w:val="clear" w:color="auto" w:fill="FFFA83"/>
           </w:tcPr>
           <w:p>
@@ -7904,64 +6959,7 @@
         </w:tc>
         <w:tc>
           <w:tcPr>
-            <w:tcW w:w="424" w:type="pct"/>
-            <w:shd w:val="clear" w:color="auto" w:fill="A3D979"/>
-          </w:tcPr>
-          <w:p>
-            <w:pPr>
-              <w:keepLines/>
-              <w:tabs>
-                <w:tab w:val="left" w:pos="-31680"/>
-                <w:tab w:val="left" w:pos="-30976"/>
-                <w:tab w:val="left" w:pos="1440"/>
-                <w:tab w:val="left" w:pos="2880"/>
-                <w:tab w:val="left" w:pos="4320"/>
-                <w:tab w:val="left" w:pos="5760"/>
-                <w:tab w:val="left" w:pos="7200"/>
-                <w:tab w:val="left" w:pos="8640"/>
-                <w:tab w:val="left" w:pos="10080"/>
-                <w:tab w:val="left" w:pos="11520"/>
-                <w:tab w:val="left" w:pos="12960"/>
-                <w:tab w:val="left" w:pos="14400"/>
-                <w:tab w:val="left" w:pos="15840"/>
-                <w:tab w:val="left" w:pos="17280"/>
-                <w:tab w:val="left" w:pos="18720"/>
-                <w:tab w:val="left" w:pos="20160"/>
-                <w:tab w:val="left" w:pos="21600"/>
-                <w:tab w:val="left" w:pos="23040"/>
-                <w:tab w:val="left" w:pos="24480"/>
-                <w:tab w:val="left" w:pos="25920"/>
-                <w:tab w:val="left" w:pos="27360"/>
-                <w:tab w:val="left" w:pos="28800"/>
-                <w:tab w:val="left" w:pos="30240"/>
-                <w:tab w:val="left" w:pos="31680"/>
-              </w:tabs>
-              <w:spacing w:after="0" w:line="276" w:lineRule="auto"/>
-              <w:ind w:left="63"/>
-              <w:jc w:val="center"/>
-              <w:rPr>
-                <w:rFonts w:ascii="Lucida Sans" w:eastAsia="ヒラギノ角ゴ Pro W3" w:hAnsi="Lucida Sans" w:cs="Times New Roman"/>
-                <w:color w:val="000000"/>
-                <w:szCs w:val="20"/>
-                <w:u w:color="000000"/>
-                <w:lang w:val="en-US" w:eastAsia="en-AU"/>
-              </w:rPr>
-            </w:pPr>
-            <w:r>
-              <w:rPr>
-                <w:rFonts w:ascii="Lucida Sans" w:eastAsia="ヒラギノ角ゴ Pro W3" w:hAnsi="Lucida Sans" w:cs="Times New Roman"/>
-                <w:color w:val="000000"/>
-                <w:szCs w:val="20"/>
-                <w:u w:color="000000"/>
-                <w:lang w:val="en-US" w:eastAsia="en-AU"/>
-              </w:rPr>
-              <w:t>A6</w:t>
-            </w:r>
-          </w:p>
-        </w:tc>
-        <w:tc>
-          <w:tcPr>
-            <w:tcW w:w="423" w:type="pct"/>
+            <w:tcW w:w="324" w:type="pct"/>
             <w:shd w:val="clear" w:color="auto" w:fill="A3D979"/>
           </w:tcPr>
           <w:p>
@@ -8025,7 +7023,7 @@
         </w:trPr>
         <w:tc>
           <w:tcPr>
-            <w:tcW w:w="2033" w:type="pct"/>
+            <w:tcW w:w="2704" w:type="pct"/>
             <w:shd w:val="clear" w:color="auto" w:fill="auto"/>
           </w:tcPr>
           <w:p>
@@ -8080,7 +7078,7 @@
         </w:tc>
         <w:tc>
           <w:tcPr>
-            <w:tcW w:w="424" w:type="pct"/>
+            <w:tcW w:w="396" w:type="pct"/>
             <w:shd w:val="clear" w:color="auto" w:fill="FF0000"/>
             <w:tcMar>
               <w:top w:w="0" w:type="dxa"/>
@@ -8144,7 +7142,7 @@
         </w:tc>
         <w:tc>
           <w:tcPr>
-            <w:tcW w:w="424" w:type="pct"/>
+            <w:tcW w:w="360" w:type="pct"/>
             <w:shd w:val="clear" w:color="auto" w:fill="A3D979"/>
             <w:tcMar>
               <w:top w:w="0" w:type="dxa"/>
@@ -8208,7 +7206,7 @@
         </w:tc>
         <w:tc>
           <w:tcPr>
-            <w:tcW w:w="424" w:type="pct"/>
+            <w:tcW w:w="369" w:type="pct"/>
             <w:shd w:val="clear" w:color="auto" w:fill="FFFA83"/>
             <w:tcMar>
               <w:top w:w="0" w:type="dxa"/>
@@ -8281,7 +7279,7 @@
         </w:tc>
         <w:tc>
           <w:tcPr>
-            <w:tcW w:w="424" w:type="pct"/>
+            <w:tcW w:w="326" w:type="pct"/>
             <w:shd w:val="clear" w:color="auto" w:fill="A3D979"/>
             <w:tcMar>
               <w:top w:w="0" w:type="dxa"/>
@@ -8344,7 +7342,7 @@
         </w:tc>
         <w:tc>
           <w:tcPr>
-            <w:tcW w:w="424" w:type="pct"/>
+            <w:tcW w:w="520" w:type="pct"/>
             <w:shd w:val="clear" w:color="auto" w:fill="FF0000"/>
           </w:tcPr>
           <w:p>
@@ -8402,65 +7400,7 @@
         </w:tc>
         <w:tc>
           <w:tcPr>
-            <w:tcW w:w="424" w:type="pct"/>
-            <w:shd w:val="clear" w:color="auto" w:fill="FF0000"/>
-          </w:tcPr>
-          <w:p>
-            <w:pPr>
-              <w:keepLines/>
-              <w:tabs>
-                <w:tab w:val="left" w:pos="-31680"/>
-                <w:tab w:val="left" w:pos="-30976"/>
-                <w:tab w:val="left" w:pos="-29536"/>
-                <w:tab w:val="left" w:pos="1440"/>
-                <w:tab w:val="left" w:pos="2880"/>
-                <w:tab w:val="left" w:pos="4320"/>
-                <w:tab w:val="left" w:pos="5760"/>
-                <w:tab w:val="left" w:pos="7200"/>
-                <w:tab w:val="left" w:pos="8640"/>
-                <w:tab w:val="left" w:pos="10080"/>
-                <w:tab w:val="left" w:pos="11520"/>
-                <w:tab w:val="left" w:pos="12960"/>
-                <w:tab w:val="left" w:pos="14400"/>
-                <w:tab w:val="left" w:pos="15840"/>
-                <w:tab w:val="left" w:pos="17280"/>
-                <w:tab w:val="left" w:pos="18720"/>
-                <w:tab w:val="left" w:pos="20160"/>
-                <w:tab w:val="left" w:pos="21600"/>
-                <w:tab w:val="left" w:pos="23040"/>
-                <w:tab w:val="left" w:pos="24480"/>
-                <w:tab w:val="left" w:pos="25920"/>
-                <w:tab w:val="left" w:pos="27360"/>
-                <w:tab w:val="left" w:pos="28800"/>
-                <w:tab w:val="left" w:pos="30240"/>
-                <w:tab w:val="left" w:pos="31680"/>
-              </w:tabs>
-              <w:spacing w:after="0" w:line="276" w:lineRule="auto"/>
-              <w:ind w:left="63"/>
-              <w:jc w:val="center"/>
-              <w:rPr>
-                <w:rFonts w:ascii="Wingdings" w:eastAsia="ヒラギノ角ゴ Pro W3" w:hAnsi="Wingdings" w:cs="Times New Roman"/>
-                <w:color w:val="000000"/>
-                <w:szCs w:val="20"/>
-                <w:u w:color="000000"/>
-                <w:lang w:val="en-US" w:eastAsia="en-AU"/>
-              </w:rPr>
-            </w:pPr>
-            <w:r>
-              <w:rPr>
-                <w:rFonts w:ascii="Wingdings" w:eastAsia="ヒラギノ角ゴ Pro W3" w:hAnsi="Wingdings" w:cs="Times New Roman"/>
-                <w:color w:val="000000"/>
-                <w:szCs w:val="20"/>
-                <w:u w:color="000000"/>
-                <w:lang w:val="en-US" w:eastAsia="en-AU"/>
-              </w:rPr>
-              <w:t></w:t>
-            </w:r>
-          </w:p>
-        </w:tc>
-        <w:tc>
-          <w:tcPr>
-            <w:tcW w:w="423" w:type="pct"/>
+            <w:tcW w:w="324" w:type="pct"/>
             <w:shd w:val="clear" w:color="auto" w:fill="FF0000"/>
           </w:tcPr>
           <w:p>
@@ -8525,7 +7465,7 @@
         </w:trPr>
         <w:tc>
           <w:tcPr>
-            <w:tcW w:w="2033" w:type="pct"/>
+            <w:tcW w:w="2704" w:type="pct"/>
             <w:shd w:val="clear" w:color="auto" w:fill="auto"/>
           </w:tcPr>
           <w:p>
@@ -8579,7 +7519,7 @@
         </w:tc>
         <w:tc>
           <w:tcPr>
-            <w:tcW w:w="424" w:type="pct"/>
+            <w:tcW w:w="396" w:type="pct"/>
             <w:shd w:val="clear" w:color="auto" w:fill="A3D979"/>
             <w:tcMar>
               <w:top w:w="0" w:type="dxa"/>
@@ -8641,7 +7581,7 @@
         </w:tc>
         <w:tc>
           <w:tcPr>
-            <w:tcW w:w="424" w:type="pct"/>
+            <w:tcW w:w="360" w:type="pct"/>
             <w:shd w:val="clear" w:color="auto" w:fill="FF0000"/>
             <w:tcMar>
               <w:top w:w="0" w:type="dxa"/>
@@ -8705,7 +7645,7 @@
         </w:tc>
         <w:tc>
           <w:tcPr>
-            <w:tcW w:w="424" w:type="pct"/>
+            <w:tcW w:w="369" w:type="pct"/>
             <w:shd w:val="clear" w:color="auto" w:fill="FF0000"/>
             <w:tcMar>
               <w:top w:w="0" w:type="dxa"/>
@@ -8769,7 +7709,7 @@
         </w:tc>
         <w:tc>
           <w:tcPr>
-            <w:tcW w:w="424" w:type="pct"/>
+            <w:tcW w:w="326" w:type="pct"/>
             <w:shd w:val="clear" w:color="auto" w:fill="FF0000"/>
             <w:tcMar>
               <w:top w:w="0" w:type="dxa"/>
@@ -8833,7 +7773,7 @@
         </w:tc>
         <w:tc>
           <w:tcPr>
-            <w:tcW w:w="424" w:type="pct"/>
+            <w:tcW w:w="520" w:type="pct"/>
             <w:shd w:val="clear" w:color="auto" w:fill="FF0000"/>
           </w:tcPr>
           <w:p>
@@ -8891,65 +7831,7 @@
         </w:tc>
         <w:tc>
           <w:tcPr>
-            <w:tcW w:w="424" w:type="pct"/>
-            <w:shd w:val="clear" w:color="auto" w:fill="FF0000"/>
-          </w:tcPr>
-          <w:p>
-            <w:pPr>
-              <w:keepLines/>
-              <w:tabs>
-                <w:tab w:val="left" w:pos="-31680"/>
-                <w:tab w:val="left" w:pos="-30976"/>
-                <w:tab w:val="left" w:pos="-29536"/>
-                <w:tab w:val="left" w:pos="1440"/>
-                <w:tab w:val="left" w:pos="2880"/>
-                <w:tab w:val="left" w:pos="4320"/>
-                <w:tab w:val="left" w:pos="5760"/>
-                <w:tab w:val="left" w:pos="7200"/>
-                <w:tab w:val="left" w:pos="8640"/>
-                <w:tab w:val="left" w:pos="10080"/>
-                <w:tab w:val="left" w:pos="11520"/>
-                <w:tab w:val="left" w:pos="12960"/>
-                <w:tab w:val="left" w:pos="14400"/>
-                <w:tab w:val="left" w:pos="15840"/>
-                <w:tab w:val="left" w:pos="17280"/>
-                <w:tab w:val="left" w:pos="18720"/>
-                <w:tab w:val="left" w:pos="20160"/>
-                <w:tab w:val="left" w:pos="21600"/>
-                <w:tab w:val="left" w:pos="23040"/>
-                <w:tab w:val="left" w:pos="24480"/>
-                <w:tab w:val="left" w:pos="25920"/>
-                <w:tab w:val="left" w:pos="27360"/>
-                <w:tab w:val="left" w:pos="28800"/>
-                <w:tab w:val="left" w:pos="30240"/>
-                <w:tab w:val="left" w:pos="31680"/>
-              </w:tabs>
-              <w:spacing w:after="0" w:line="276" w:lineRule="auto"/>
-              <w:ind w:left="63"/>
-              <w:jc w:val="center"/>
-              <w:rPr>
-                <w:rFonts w:ascii="Wingdings" w:eastAsia="ヒラギノ角ゴ Pro W3" w:hAnsi="Wingdings" w:cs="Times New Roman"/>
-                <w:color w:val="000000"/>
-                <w:szCs w:val="20"/>
-                <w:u w:color="000000"/>
-                <w:lang w:val="en-US" w:eastAsia="en-AU"/>
-              </w:rPr>
-            </w:pPr>
-            <w:r>
-              <w:rPr>
-                <w:rFonts w:ascii="Wingdings" w:eastAsia="ヒラギノ角ゴ Pro W3" w:hAnsi="Wingdings" w:cs="Times New Roman"/>
-                <w:color w:val="000000"/>
-                <w:szCs w:val="20"/>
-                <w:u w:color="000000"/>
-                <w:lang w:val="en-US" w:eastAsia="en-AU"/>
-              </w:rPr>
-              <w:t></w:t>
-            </w:r>
-          </w:p>
-        </w:tc>
-        <w:tc>
-          <w:tcPr>
-            <w:tcW w:w="423" w:type="pct"/>
+            <w:tcW w:w="324" w:type="pct"/>
             <w:shd w:val="clear" w:color="auto" w:fill="FF0000"/>
           </w:tcPr>
           <w:p>
@@ -9014,7 +7896,7 @@
         </w:trPr>
         <w:tc>
           <w:tcPr>
-            <w:tcW w:w="2033" w:type="pct"/>
+            <w:tcW w:w="2704" w:type="pct"/>
             <w:shd w:val="clear" w:color="auto" w:fill="auto"/>
           </w:tcPr>
           <w:p>
@@ -9069,7 +7951,7 @@
         </w:tc>
         <w:tc>
           <w:tcPr>
-            <w:tcW w:w="424" w:type="pct"/>
+            <w:tcW w:w="396" w:type="pct"/>
             <w:shd w:val="clear" w:color="auto" w:fill="FF0000"/>
             <w:tcMar>
               <w:top w:w="0" w:type="dxa"/>
@@ -9133,7 +8015,7 @@
         </w:tc>
         <w:tc>
           <w:tcPr>
-            <w:tcW w:w="424" w:type="pct"/>
+            <w:tcW w:w="360" w:type="pct"/>
             <w:shd w:val="clear" w:color="auto" w:fill="FF0000"/>
             <w:tcMar>
               <w:top w:w="0" w:type="dxa"/>
@@ -9197,7 +8079,7 @@
         </w:tc>
         <w:tc>
           <w:tcPr>
-            <w:tcW w:w="424" w:type="pct"/>
+            <w:tcW w:w="369" w:type="pct"/>
             <w:shd w:val="clear" w:color="auto" w:fill="FF0000"/>
             <w:tcMar>
               <w:top w:w="0" w:type="dxa"/>
@@ -9261,7 +8143,7 @@
         </w:tc>
         <w:tc>
           <w:tcPr>
-            <w:tcW w:w="424" w:type="pct"/>
+            <w:tcW w:w="326" w:type="pct"/>
             <w:shd w:val="clear" w:color="auto" w:fill="FF0000"/>
             <w:tcMar>
               <w:top w:w="0" w:type="dxa"/>
@@ -9325,7 +8207,7 @@
         </w:tc>
         <w:tc>
           <w:tcPr>
-            <w:tcW w:w="424" w:type="pct"/>
+            <w:tcW w:w="520" w:type="pct"/>
             <w:shd w:val="clear" w:color="auto" w:fill="FFFA83"/>
           </w:tcPr>
           <w:p>
@@ -9392,63 +8274,7 @@
         </w:tc>
         <w:tc>
           <w:tcPr>
-            <w:tcW w:w="424" w:type="pct"/>
-            <w:shd w:val="clear" w:color="auto" w:fill="A3D979"/>
-          </w:tcPr>
-          <w:p>
-            <w:pPr>
-              <w:keepLines/>
-              <w:tabs>
-                <w:tab w:val="left" w:pos="-31680"/>
-                <w:tab w:val="left" w:pos="-30976"/>
-                <w:tab w:val="left" w:pos="-29536"/>
-                <w:tab w:val="left" w:pos="1440"/>
-                <w:tab w:val="left" w:pos="2880"/>
-                <w:tab w:val="left" w:pos="4320"/>
-                <w:tab w:val="left" w:pos="5760"/>
-                <w:tab w:val="left" w:pos="7200"/>
-                <w:tab w:val="left" w:pos="8640"/>
-                <w:tab w:val="left" w:pos="10080"/>
-                <w:tab w:val="left" w:pos="11520"/>
-                <w:tab w:val="left" w:pos="12960"/>
-                <w:tab w:val="left" w:pos="14400"/>
-                <w:tab w:val="left" w:pos="15840"/>
-                <w:tab w:val="left" w:pos="17280"/>
-                <w:tab w:val="left" w:pos="18720"/>
-                <w:tab w:val="left" w:pos="20160"/>
-                <w:tab w:val="left" w:pos="21600"/>
-                <w:tab w:val="left" w:pos="23040"/>
-                <w:tab w:val="left" w:pos="24480"/>
-                <w:tab w:val="left" w:pos="25920"/>
-                <w:tab w:val="left" w:pos="27360"/>
-                <w:tab w:val="left" w:pos="28800"/>
-                <w:tab w:val="left" w:pos="30240"/>
-                <w:tab w:val="left" w:pos="31680"/>
-              </w:tabs>
-              <w:spacing w:after="0" w:line="276" w:lineRule="auto"/>
-              <w:ind w:left="63"/>
-              <w:jc w:val="center"/>
-              <w:rPr>
-                <w:rFonts w:ascii="Lucida Sans" w:eastAsia="ヒラギノ角ゴ Pro W3" w:hAnsi="Lucida Sans" w:cs="Times New Roman"/>
-                <w:color w:val="000000"/>
-                <w:szCs w:val="20"/>
-                <w:lang w:val="en-US" w:eastAsia="en-AU"/>
-              </w:rPr>
-            </w:pPr>
-            <w:r>
-              <w:rPr>
-                <w:rFonts w:ascii="Lucida Sans" w:eastAsia="ヒラギノ角ゴ Pro W3" w:hAnsi="Lucida Sans" w:cs="Times New Roman"/>
-                <w:color w:val="000000"/>
-                <w:szCs w:val="20"/>
-                <w:lang w:val="en-US" w:eastAsia="en-AU"/>
-              </w:rPr>
-              <w:t>A9</w:t>
-            </w:r>
-          </w:p>
-        </w:tc>
-        <w:tc>
-          <w:tcPr>
-            <w:tcW w:w="423" w:type="pct"/>
+            <w:tcW w:w="324" w:type="pct"/>
             <w:shd w:val="clear" w:color="auto" w:fill="A3D979"/>
           </w:tcPr>
           <w:p>
@@ -9511,7 +8337,7 @@
         </w:trPr>
         <w:tc>
           <w:tcPr>
-            <w:tcW w:w="2033" w:type="pct"/>
+            <w:tcW w:w="2704" w:type="pct"/>
             <w:shd w:val="clear" w:color="auto" w:fill="auto"/>
           </w:tcPr>
           <w:p>
@@ -9566,7 +8392,7 @@
         </w:tc>
         <w:tc>
           <w:tcPr>
-            <w:tcW w:w="424" w:type="pct"/>
+            <w:tcW w:w="396" w:type="pct"/>
             <w:shd w:val="clear" w:color="auto" w:fill="FF0000"/>
             <w:tcMar>
               <w:top w:w="0" w:type="dxa"/>
@@ -9630,7 +8456,7 @@
         </w:tc>
         <w:tc>
           <w:tcPr>
-            <w:tcW w:w="424" w:type="pct"/>
+            <w:tcW w:w="360" w:type="pct"/>
             <w:shd w:val="clear" w:color="auto" w:fill="FF0000"/>
             <w:tcMar>
               <w:top w:w="0" w:type="dxa"/>
@@ -9694,7 +8520,7 @@
         </w:tc>
         <w:tc>
           <w:tcPr>
-            <w:tcW w:w="424" w:type="pct"/>
+            <w:tcW w:w="369" w:type="pct"/>
             <w:shd w:val="clear" w:color="auto" w:fill="FF0000"/>
             <w:tcMar>
               <w:top w:w="0" w:type="dxa"/>
@@ -9758,7 +8584,7 @@
         </w:tc>
         <w:tc>
           <w:tcPr>
-            <w:tcW w:w="424" w:type="pct"/>
+            <w:tcW w:w="326" w:type="pct"/>
             <w:shd w:val="clear" w:color="auto" w:fill="FF0000"/>
             <w:tcMar>
               <w:top w:w="0" w:type="dxa"/>
@@ -9822,7 +8648,7 @@
         </w:tc>
         <w:tc>
           <w:tcPr>
-            <w:tcW w:w="424" w:type="pct"/>
+            <w:tcW w:w="520" w:type="pct"/>
             <w:shd w:val="clear" w:color="auto" w:fill="FF0000"/>
           </w:tcPr>
           <w:p>
@@ -9879,64 +8705,7 @@
         </w:tc>
         <w:tc>
           <w:tcPr>
-            <w:tcW w:w="424" w:type="pct"/>
-            <w:shd w:val="clear" w:color="auto" w:fill="A3D979"/>
-          </w:tcPr>
-          <w:p>
-            <w:pPr>
-              <w:keepLines/>
-              <w:tabs>
-                <w:tab w:val="left" w:pos="-31680"/>
-                <w:tab w:val="left" w:pos="-30976"/>
-                <w:tab w:val="left" w:pos="-29536"/>
-                <w:tab w:val="left" w:pos="1440"/>
-                <w:tab w:val="left" w:pos="2880"/>
-                <w:tab w:val="left" w:pos="4320"/>
-                <w:tab w:val="left" w:pos="5760"/>
-                <w:tab w:val="left" w:pos="7200"/>
-                <w:tab w:val="left" w:pos="8640"/>
-                <w:tab w:val="left" w:pos="10080"/>
-                <w:tab w:val="left" w:pos="11520"/>
-                <w:tab w:val="left" w:pos="12960"/>
-                <w:tab w:val="left" w:pos="14400"/>
-                <w:tab w:val="left" w:pos="15840"/>
-                <w:tab w:val="left" w:pos="17280"/>
-                <w:tab w:val="left" w:pos="18720"/>
-                <w:tab w:val="left" w:pos="20160"/>
-                <w:tab w:val="left" w:pos="21600"/>
-                <w:tab w:val="left" w:pos="23040"/>
-                <w:tab w:val="left" w:pos="24480"/>
-                <w:tab w:val="left" w:pos="25920"/>
-                <w:tab w:val="left" w:pos="27360"/>
-                <w:tab w:val="left" w:pos="28800"/>
-                <w:tab w:val="left" w:pos="30240"/>
-                <w:tab w:val="left" w:pos="31680"/>
-              </w:tabs>
-              <w:spacing w:after="0" w:line="276" w:lineRule="auto"/>
-              <w:ind w:left="63"/>
-              <w:jc w:val="center"/>
-              <w:rPr>
-                <w:rFonts w:ascii="Wingdings" w:eastAsia="ヒラギノ角ゴ Pro W3" w:hAnsi="Wingdings" w:cs="Times New Roman"/>
-                <w:color w:val="000000"/>
-                <w:szCs w:val="20"/>
-                <w:u w:color="000000"/>
-                <w:lang w:val="en-US" w:eastAsia="en-AU"/>
-              </w:rPr>
-            </w:pPr>
-            <w:r>
-              <w:rPr>
-                <w:rFonts w:ascii="Lucida Sans" w:eastAsia="ヒラギノ角ゴ Pro W3" w:hAnsi="Lucida Sans" w:cs="Times New Roman"/>
-                <w:color w:val="000000"/>
-                <w:szCs w:val="20"/>
-                <w:lang w:val="en-US" w:eastAsia="en-AU"/>
-              </w:rPr>
-              <w:t>A10</w:t>
-            </w:r>
-          </w:p>
-        </w:tc>
-        <w:tc>
-          <w:tcPr>
-            <w:tcW w:w="423" w:type="pct"/>
+            <w:tcW w:w="324" w:type="pct"/>
             <w:shd w:val="clear" w:color="auto" w:fill="FF0000"/>
           </w:tcPr>
           <w:p>
@@ -10000,7 +8769,7 @@
         </w:trPr>
         <w:tc>
           <w:tcPr>
-            <w:tcW w:w="2033" w:type="pct"/>
+            <w:tcW w:w="2704" w:type="pct"/>
             <w:shd w:val="clear" w:color="auto" w:fill="auto"/>
           </w:tcPr>
           <w:p>
@@ -10055,7 +8824,7 @@
         </w:tc>
         <w:tc>
           <w:tcPr>
-            <w:tcW w:w="424" w:type="pct"/>
+            <w:tcW w:w="396" w:type="pct"/>
             <w:shd w:val="clear" w:color="auto" w:fill="FF0000"/>
             <w:tcMar>
               <w:top w:w="0" w:type="dxa"/>
@@ -10119,7 +8888,7 @@
         </w:tc>
         <w:tc>
           <w:tcPr>
-            <w:tcW w:w="424" w:type="pct"/>
+            <w:tcW w:w="360" w:type="pct"/>
             <w:shd w:val="clear" w:color="auto" w:fill="FF0000"/>
             <w:tcMar>
               <w:top w:w="0" w:type="dxa"/>
@@ -10183,7 +8952,7 @@
         </w:tc>
         <w:tc>
           <w:tcPr>
-            <w:tcW w:w="424" w:type="pct"/>
+            <w:tcW w:w="369" w:type="pct"/>
             <w:shd w:val="clear" w:color="auto" w:fill="FF0000"/>
             <w:tcMar>
               <w:top w:w="0" w:type="dxa"/>
@@ -10247,7 +9016,7 @@
         </w:tc>
         <w:tc>
           <w:tcPr>
-            <w:tcW w:w="424" w:type="pct"/>
+            <w:tcW w:w="326" w:type="pct"/>
             <w:shd w:val="clear" w:color="auto" w:fill="FF0000"/>
             <w:tcMar>
               <w:top w:w="0" w:type="dxa"/>
@@ -10311,7 +9080,7 @@
         </w:tc>
         <w:tc>
           <w:tcPr>
-            <w:tcW w:w="424" w:type="pct"/>
+            <w:tcW w:w="520" w:type="pct"/>
             <w:shd w:val="clear" w:color="auto" w:fill="FF0000"/>
           </w:tcPr>
           <w:p>
@@ -10369,65 +9138,7 @@
         </w:tc>
         <w:tc>
           <w:tcPr>
-            <w:tcW w:w="424" w:type="pct"/>
-            <w:shd w:val="clear" w:color="auto" w:fill="FF0000"/>
-          </w:tcPr>
-          <w:p>
-            <w:pPr>
-              <w:keepLines/>
-              <w:tabs>
-                <w:tab w:val="left" w:pos="-31680"/>
-                <w:tab w:val="left" w:pos="-30976"/>
-                <w:tab w:val="left" w:pos="-29536"/>
-                <w:tab w:val="left" w:pos="1440"/>
-                <w:tab w:val="left" w:pos="2880"/>
-                <w:tab w:val="left" w:pos="4320"/>
-                <w:tab w:val="left" w:pos="5760"/>
-                <w:tab w:val="left" w:pos="7200"/>
-                <w:tab w:val="left" w:pos="8640"/>
-                <w:tab w:val="left" w:pos="10080"/>
-                <w:tab w:val="left" w:pos="11520"/>
-                <w:tab w:val="left" w:pos="12960"/>
-                <w:tab w:val="left" w:pos="14400"/>
-                <w:tab w:val="left" w:pos="15840"/>
-                <w:tab w:val="left" w:pos="17280"/>
-                <w:tab w:val="left" w:pos="18720"/>
-                <w:tab w:val="left" w:pos="20160"/>
-                <w:tab w:val="left" w:pos="21600"/>
-                <w:tab w:val="left" w:pos="23040"/>
-                <w:tab w:val="left" w:pos="24480"/>
-                <w:tab w:val="left" w:pos="25920"/>
-                <w:tab w:val="left" w:pos="27360"/>
-                <w:tab w:val="left" w:pos="28800"/>
-                <w:tab w:val="left" w:pos="30240"/>
-                <w:tab w:val="left" w:pos="31680"/>
-              </w:tabs>
-              <w:spacing w:after="0" w:line="276" w:lineRule="auto"/>
-              <w:ind w:left="63"/>
-              <w:jc w:val="center"/>
-              <w:rPr>
-                <w:rFonts w:ascii="Wingdings" w:eastAsia="ヒラギノ角ゴ Pro W3" w:hAnsi="Wingdings" w:cs="Times New Roman"/>
-                <w:color w:val="000000"/>
-                <w:szCs w:val="20"/>
-                <w:u w:color="000000"/>
-                <w:lang w:val="en-US" w:eastAsia="en-AU"/>
-              </w:rPr>
-            </w:pPr>
-            <w:r>
-              <w:rPr>
-                <w:rFonts w:ascii="Wingdings" w:eastAsia="ヒラギノ角ゴ Pro W3" w:hAnsi="Wingdings" w:cs="Times New Roman"/>
-                <w:color w:val="000000"/>
-                <w:szCs w:val="20"/>
-                <w:u w:color="000000"/>
-                <w:lang w:val="en-US" w:eastAsia="en-AU"/>
-              </w:rPr>
-              <w:t></w:t>
-            </w:r>
-          </w:p>
-        </w:tc>
-        <w:tc>
-          <w:tcPr>
-            <w:tcW w:w="423" w:type="pct"/>
+            <w:tcW w:w="324" w:type="pct"/>
             <w:shd w:val="clear" w:color="auto" w:fill="A3D979"/>
           </w:tcPr>
           <w:p>
@@ -10491,7 +9202,7 @@
         </w:trPr>
         <w:tc>
           <w:tcPr>
-            <w:tcW w:w="2033" w:type="pct"/>
+            <w:tcW w:w="2704" w:type="pct"/>
             <w:shd w:val="clear" w:color="auto" w:fill="auto"/>
           </w:tcPr>
           <w:p>
@@ -10546,7 +9257,7 @@
         </w:tc>
         <w:tc>
           <w:tcPr>
-            <w:tcW w:w="424" w:type="pct"/>
+            <w:tcW w:w="396" w:type="pct"/>
             <w:shd w:val="clear" w:color="auto" w:fill="FF0000"/>
             <w:tcMar>
               <w:top w:w="0" w:type="dxa"/>
@@ -10610,7 +9321,7 @@
         </w:tc>
         <w:tc>
           <w:tcPr>
-            <w:tcW w:w="424" w:type="pct"/>
+            <w:tcW w:w="360" w:type="pct"/>
             <w:shd w:val="clear" w:color="auto" w:fill="FF0000"/>
             <w:tcMar>
               <w:top w:w="0" w:type="dxa"/>
@@ -10674,7 +9385,7 @@
         </w:tc>
         <w:tc>
           <w:tcPr>
-            <w:tcW w:w="424" w:type="pct"/>
+            <w:tcW w:w="369" w:type="pct"/>
             <w:shd w:val="clear" w:color="auto" w:fill="FF0000"/>
             <w:tcMar>
               <w:top w:w="0" w:type="dxa"/>
@@ -10738,7 +9449,7 @@
         </w:tc>
         <w:tc>
           <w:tcPr>
-            <w:tcW w:w="424" w:type="pct"/>
+            <w:tcW w:w="326" w:type="pct"/>
             <w:shd w:val="clear" w:color="auto" w:fill="FF0000"/>
             <w:tcMar>
               <w:top w:w="0" w:type="dxa"/>
@@ -10802,7 +9513,7 @@
         </w:tc>
         <w:tc>
           <w:tcPr>
-            <w:tcW w:w="424" w:type="pct"/>
+            <w:tcW w:w="520" w:type="pct"/>
             <w:shd w:val="clear" w:color="auto" w:fill="FF0000"/>
           </w:tcPr>
           <w:p>
@@ -10860,65 +9571,7 @@
         </w:tc>
         <w:tc>
           <w:tcPr>
-            <w:tcW w:w="424" w:type="pct"/>
-            <w:shd w:val="clear" w:color="auto" w:fill="FF0000"/>
-          </w:tcPr>
-          <w:p>
-            <w:pPr>
-              <w:keepLines/>
-              <w:tabs>
-                <w:tab w:val="left" w:pos="-31680"/>
-                <w:tab w:val="left" w:pos="-30976"/>
-                <w:tab w:val="left" w:pos="-29536"/>
-                <w:tab w:val="left" w:pos="1440"/>
-                <w:tab w:val="left" w:pos="2880"/>
-                <w:tab w:val="left" w:pos="4320"/>
-                <w:tab w:val="left" w:pos="5760"/>
-                <w:tab w:val="left" w:pos="7200"/>
-                <w:tab w:val="left" w:pos="8640"/>
-                <w:tab w:val="left" w:pos="10080"/>
-                <w:tab w:val="left" w:pos="11520"/>
-                <w:tab w:val="left" w:pos="12960"/>
-                <w:tab w:val="left" w:pos="14400"/>
-                <w:tab w:val="left" w:pos="15840"/>
-                <w:tab w:val="left" w:pos="17280"/>
-                <w:tab w:val="left" w:pos="18720"/>
-                <w:tab w:val="left" w:pos="20160"/>
-                <w:tab w:val="left" w:pos="21600"/>
-                <w:tab w:val="left" w:pos="23040"/>
-                <w:tab w:val="left" w:pos="24480"/>
-                <w:tab w:val="left" w:pos="25920"/>
-                <w:tab w:val="left" w:pos="27360"/>
-                <w:tab w:val="left" w:pos="28800"/>
-                <w:tab w:val="left" w:pos="30240"/>
-                <w:tab w:val="left" w:pos="31680"/>
-              </w:tabs>
-              <w:spacing w:after="0" w:line="276" w:lineRule="auto"/>
-              <w:ind w:left="63"/>
-              <w:jc w:val="center"/>
-              <w:rPr>
-                <w:rFonts w:ascii="Wingdings" w:eastAsia="ヒラギノ角ゴ Pro W3" w:hAnsi="Wingdings" w:cs="Times New Roman"/>
-                <w:color w:val="000000"/>
-                <w:szCs w:val="20"/>
-                <w:u w:color="000000"/>
-                <w:lang w:val="en-US" w:eastAsia="en-AU"/>
-              </w:rPr>
-            </w:pPr>
-            <w:r>
-              <w:rPr>
-                <w:rFonts w:ascii="Wingdings" w:eastAsia="ヒラギノ角ゴ Pro W3" w:hAnsi="Wingdings" w:cs="Times New Roman"/>
-                <w:color w:val="000000"/>
-                <w:szCs w:val="20"/>
-                <w:u w:color="000000"/>
-                <w:lang w:val="en-US" w:eastAsia="en-AU"/>
-              </w:rPr>
-              <w:t></w:t>
-            </w:r>
-          </w:p>
-        </w:tc>
-        <w:tc>
-          <w:tcPr>
-            <w:tcW w:w="423" w:type="pct"/>
+            <w:tcW w:w="324" w:type="pct"/>
             <w:shd w:val="clear" w:color="auto" w:fill="A3D979"/>
           </w:tcPr>
           <w:p>
@@ -10982,7 +9635,7 @@
         </w:trPr>
         <w:tc>
           <w:tcPr>
-            <w:tcW w:w="2033" w:type="pct"/>
+            <w:tcW w:w="2704" w:type="pct"/>
             <w:shd w:val="clear" w:color="auto" w:fill="auto"/>
           </w:tcPr>
           <w:p>
@@ -11037,7 +9690,7 @@
         </w:tc>
         <w:tc>
           <w:tcPr>
-            <w:tcW w:w="424" w:type="pct"/>
+            <w:tcW w:w="396" w:type="pct"/>
             <w:shd w:val="clear" w:color="auto" w:fill="FF0000"/>
             <w:tcMar>
               <w:top w:w="0" w:type="dxa"/>
@@ -11101,7 +9754,7 @@
         </w:tc>
         <w:tc>
           <w:tcPr>
-            <w:tcW w:w="424" w:type="pct"/>
+            <w:tcW w:w="360" w:type="pct"/>
             <w:shd w:val="clear" w:color="auto" w:fill="FF0000"/>
             <w:tcMar>
               <w:top w:w="0" w:type="dxa"/>
@@ -11165,7 +9818,7 @@
         </w:tc>
         <w:tc>
           <w:tcPr>
-            <w:tcW w:w="424" w:type="pct"/>
+            <w:tcW w:w="369" w:type="pct"/>
             <w:shd w:val="clear" w:color="auto" w:fill="FF0000"/>
             <w:tcMar>
               <w:top w:w="0" w:type="dxa"/>
@@ -11229,7 +9882,7 @@
         </w:tc>
         <w:tc>
           <w:tcPr>
-            <w:tcW w:w="424" w:type="pct"/>
+            <w:tcW w:w="326" w:type="pct"/>
             <w:shd w:val="clear" w:color="auto" w:fill="FF0000"/>
             <w:tcMar>
               <w:top w:w="0" w:type="dxa"/>
@@ -11293,7 +9946,7 @@
         </w:tc>
         <w:tc>
           <w:tcPr>
-            <w:tcW w:w="424" w:type="pct"/>
+            <w:tcW w:w="520" w:type="pct"/>
             <w:shd w:val="clear" w:color="auto" w:fill="FF0000"/>
           </w:tcPr>
           <w:p>
@@ -11351,65 +10004,7 @@
         </w:tc>
         <w:tc>
           <w:tcPr>
-            <w:tcW w:w="424" w:type="pct"/>
-            <w:shd w:val="clear" w:color="auto" w:fill="FF0000"/>
-          </w:tcPr>
-          <w:p>
-            <w:pPr>
-              <w:keepLines/>
-              <w:tabs>
-                <w:tab w:val="left" w:pos="-31680"/>
-                <w:tab w:val="left" w:pos="-30976"/>
-                <w:tab w:val="left" w:pos="-29536"/>
-                <w:tab w:val="left" w:pos="1440"/>
-                <w:tab w:val="left" w:pos="2880"/>
-                <w:tab w:val="left" w:pos="4320"/>
-                <w:tab w:val="left" w:pos="5760"/>
-                <w:tab w:val="left" w:pos="7200"/>
-                <w:tab w:val="left" w:pos="8640"/>
-                <w:tab w:val="left" w:pos="10080"/>
-                <w:tab w:val="left" w:pos="11520"/>
-                <w:tab w:val="left" w:pos="12960"/>
-                <w:tab w:val="left" w:pos="14400"/>
-                <w:tab w:val="left" w:pos="15840"/>
-                <w:tab w:val="left" w:pos="17280"/>
-                <w:tab w:val="left" w:pos="18720"/>
-                <w:tab w:val="left" w:pos="20160"/>
-                <w:tab w:val="left" w:pos="21600"/>
-                <w:tab w:val="left" w:pos="23040"/>
-                <w:tab w:val="left" w:pos="24480"/>
-                <w:tab w:val="left" w:pos="25920"/>
-                <w:tab w:val="left" w:pos="27360"/>
-                <w:tab w:val="left" w:pos="28800"/>
-                <w:tab w:val="left" w:pos="30240"/>
-                <w:tab w:val="left" w:pos="31680"/>
-              </w:tabs>
-              <w:spacing w:after="0" w:line="276" w:lineRule="auto"/>
-              <w:ind w:left="63"/>
-              <w:jc w:val="center"/>
-              <w:rPr>
-                <w:rFonts w:ascii="Wingdings" w:eastAsia="ヒラギノ角ゴ Pro W3" w:hAnsi="Wingdings" w:cs="Times New Roman"/>
-                <w:color w:val="000000"/>
-                <w:szCs w:val="20"/>
-                <w:u w:color="000000"/>
-                <w:lang w:val="en-US" w:eastAsia="en-AU"/>
-              </w:rPr>
-            </w:pPr>
-            <w:r>
-              <w:rPr>
-                <w:rFonts w:ascii="Wingdings" w:eastAsia="ヒラギノ角ゴ Pro W3" w:hAnsi="Wingdings" w:cs="Times New Roman"/>
-                <w:color w:val="000000"/>
-                <w:szCs w:val="20"/>
-                <w:u w:color="000000"/>
-                <w:lang w:val="en-US" w:eastAsia="en-AU"/>
-              </w:rPr>
-              <w:t></w:t>
-            </w:r>
-          </w:p>
-        </w:tc>
-        <w:tc>
-          <w:tcPr>
-            <w:tcW w:w="423" w:type="pct"/>
+            <w:tcW w:w="324" w:type="pct"/>
             <w:shd w:val="clear" w:color="auto" w:fill="A3D979"/>
           </w:tcPr>
           <w:p>

</xml_diff>